<commit_message>
Auto commit on 2025-03-19
</commit_message>
<xml_diff>
--- a/无线通信实验/实验1 抽样定理实验指导书-学生版.docx
+++ b/无线通信实验/实验1 抽样定理实验指导书-学生版.docx
@@ -3894,7 +3894,7 @@
         </w:tc>
         <w:tc>
           <w:tcPr>
-            <w:tcW w:w="7648" w:type="dxa"/>
+            <w:tcW w:w="7656" w:type="dxa"/>
             <w:vAlign w:val="center"/>
           </w:tcPr>
           <w:p>
@@ -3933,7 +3933,7 @@
         </w:tblPrEx>
         <w:tc>
           <w:tcPr>
-            <w:tcW w:w="9344" w:type="dxa"/>
+            <w:tcW w:w="9352" w:type="dxa"/>
             <w:gridSpan w:val="2"/>
             <w:vAlign w:val="center"/>
           </w:tcPr>
@@ -3971,6 +3971,9 @@
             <w:right w:w="108" w:type="dxa"/>
           </w:tblCellMar>
         </w:tblPrEx>
+        <w:trPr>
+          <w:trHeight w:val="386" w:hRule="atLeast"/>
+        </w:trPr>
         <w:tc>
           <w:tcPr>
             <w:tcW w:w="1696" w:type="dxa"/>
@@ -3994,13 +3997,61 @@
         </w:tc>
         <w:tc>
           <w:tcPr>
-            <w:tcW w:w="7648" w:type="dxa"/>
-            <w:vAlign w:val="center"/>
-          </w:tcPr>
-          <w:p>
-            <w:pPr>
-              <w:jc w:val="center"/>
-            </w:pPr>
+            <w:tcW w:w="7656" w:type="dxa"/>
+            <w:vMerge w:val="restart"/>
+            <w:vAlign w:val="center"/>
+          </w:tcPr>
+          <w:p>
+            <w:pPr>
+              <w:jc w:val="center"/>
+              <w:rPr>
+                <w:rFonts w:hint="eastAsia" w:eastAsiaTheme="minorEastAsia"/>
+                <w:lang w:eastAsia="zh-CN"/>
+              </w:rPr>
+            </w:pPr>
+            <w:r>
+              <w:rPr>
+                <w:rFonts w:hint="eastAsia" w:eastAsiaTheme="minorEastAsia"/>
+                <w:lang w:eastAsia="zh-CN"/>
+              </w:rPr>
+              <w:drawing>
+                <wp:inline distT="0" distB="0" distL="114300" distR="114300">
+                  <wp:extent cx="2715260" cy="1543685"/>
+                  <wp:effectExtent l="0" t="0" r="2540" b="5715"/>
+                  <wp:docPr id="22" name="图片 22" descr="1"/>
+                  <wp:cNvGraphicFramePr>
+                    <a:graphicFrameLocks xmlns:a="http://schemas.openxmlformats.org/drawingml/2006/main" noChangeAspect="1"/>
+                  </wp:cNvGraphicFramePr>
+                  <a:graphic xmlns:a="http://schemas.openxmlformats.org/drawingml/2006/main">
+                    <a:graphicData uri="http://schemas.openxmlformats.org/drawingml/2006/picture">
+                      <pic:pic xmlns:pic="http://schemas.openxmlformats.org/drawingml/2006/picture">
+                        <pic:nvPicPr>
+                          <pic:cNvPr id="22" name="图片 22" descr="1"/>
+                          <pic:cNvPicPr>
+                            <a:picLocks noChangeAspect="1"/>
+                          </pic:cNvPicPr>
+                        </pic:nvPicPr>
+                        <pic:blipFill>
+                          <a:blip r:embed="rId25"/>
+                          <a:stretch>
+                            <a:fillRect/>
+                          </a:stretch>
+                        </pic:blipFill>
+                        <pic:spPr>
+                          <a:xfrm>
+                            <a:off x="0" y="0"/>
+                            <a:ext cx="2715260" cy="1543685"/>
+                          </a:xfrm>
+                          <a:prstGeom prst="rect">
+                            <a:avLst/>
+                          </a:prstGeom>
+                        </pic:spPr>
+                      </pic:pic>
+                    </a:graphicData>
+                  </a:graphic>
+                </wp:inline>
+              </w:drawing>
+            </w:r>
           </w:p>
         </w:tc>
       </w:tr>
@@ -4044,7 +4095,8 @@
         </w:tc>
         <w:tc>
           <w:tcPr>
-            <w:tcW w:w="7648" w:type="dxa"/>
+            <w:tcW w:w="7656" w:type="dxa"/>
+            <w:vMerge w:val="continue"/>
             <w:vAlign w:val="center"/>
           </w:tcPr>
           <w:p>
@@ -4094,7 +4146,8 @@
         </w:tc>
         <w:tc>
           <w:tcPr>
-            <w:tcW w:w="7648" w:type="dxa"/>
+            <w:tcW w:w="7656" w:type="dxa"/>
+            <w:vMerge w:val="continue"/>
             <w:vAlign w:val="center"/>
           </w:tcPr>
           <w:p>
@@ -4144,7 +4197,8 @@
         </w:tc>
         <w:tc>
           <w:tcPr>
-            <w:tcW w:w="7648" w:type="dxa"/>
+            <w:tcW w:w="7656" w:type="dxa"/>
+            <w:vMerge w:val="continue"/>
             <w:vAlign w:val="center"/>
           </w:tcPr>
           <w:p>
@@ -4173,7 +4227,7 @@
         </w:tblPrEx>
         <w:tc>
           <w:tcPr>
-            <w:tcW w:w="9344" w:type="dxa"/>
+            <w:tcW w:w="9352" w:type="dxa"/>
             <w:gridSpan w:val="2"/>
             <w:vAlign w:val="center"/>
           </w:tcPr>
@@ -4211,11 +4265,20 @@
                 <w:b/>
                 <w:u w:val="single"/>
               </w:rPr>
-              <w:t xml:space="preserve">     </w:t>
+              <w:t xml:space="preserve"> </w:t>
             </w:r>
             <w:r>
               <w:rPr>
                 <w:rFonts w:hint="eastAsia"/>
+                <w:b/>
+                <w:u w:val="single"/>
+                <w:lang w:val="en-US" w:eastAsia="zh-CN"/>
+              </w:rPr>
+              <w:t>40Hz</w:t>
+            </w:r>
+            <w:r>
+              <w:rPr>
+                <w:rFonts w:hint="eastAsia"/>
               </w:rPr>
               <w:t>，</w:t>
             </w:r>
@@ -4233,8 +4296,9 @@
                 <w:rFonts w:hint="eastAsia"/>
                 <w:b/>
                 <w:u w:val="thick"/>
-              </w:rPr>
-              <w:t xml:space="preserve">         </w:t>
+                <w:lang w:val="en-US" w:eastAsia="zh-CN"/>
+              </w:rPr>
+              <w:t>奈奎斯特采样定理</w:t>
             </w:r>
             <w:r>
               <w:rPr>
@@ -4264,7 +4328,7 @@
         </w:tblPrEx>
         <w:tc>
           <w:tcPr>
-            <w:tcW w:w="9344" w:type="dxa"/>
+            <w:tcW w:w="9352" w:type="dxa"/>
             <w:gridSpan w:val="2"/>
             <w:vAlign w:val="center"/>
           </w:tcPr>
@@ -4328,7 +4392,8 @@
         </w:tc>
         <w:tc>
           <w:tcPr>
-            <w:tcW w:w="7648" w:type="dxa"/>
+            <w:tcW w:w="7656" w:type="dxa"/>
+            <w:vMerge w:val="restart"/>
             <w:vAlign w:val="center"/>
           </w:tcPr>
           <w:p>
@@ -4362,7 +4427,7 @@
                           </pic:cNvPicPr>
                         </pic:nvPicPr>
                         <pic:blipFill>
-                          <a:blip r:embed="rId25"/>
+                          <a:blip r:embed="rId26"/>
                           <a:stretch>
                             <a:fillRect/>
                           </a:stretch>
@@ -4425,7 +4490,9 @@
         </w:tc>
         <w:tc>
           <w:tcPr>
-            <w:tcW w:w="7648" w:type="dxa"/>
+            <w:tcW w:w="7656" w:type="dxa"/>
+            <w:vMerge w:val="continue"/>
+            <w:tcBorders/>
             <w:vAlign w:val="center"/>
           </w:tcPr>
           <w:p>
@@ -4454,7 +4521,7 @@
         </w:tblPrEx>
         <w:tc>
           <w:tcPr>
-            <w:tcW w:w="9344" w:type="dxa"/>
+            <w:tcW w:w="9352" w:type="dxa"/>
             <w:gridSpan w:val="2"/>
             <w:vAlign w:val="center"/>
           </w:tcPr>
@@ -4512,7 +4579,8 @@
         </w:tc>
         <w:tc>
           <w:tcPr>
-            <w:tcW w:w="7648" w:type="dxa"/>
+            <w:tcW w:w="7656" w:type="dxa"/>
+            <w:vMerge w:val="restart"/>
             <w:vAlign w:val="center"/>
           </w:tcPr>
           <w:p>
@@ -4546,7 +4614,7 @@
                           </pic:cNvPicPr>
                         </pic:nvPicPr>
                         <pic:blipFill>
-                          <a:blip r:embed="rId26"/>
+                          <a:blip r:embed="rId27"/>
                           <a:stretch>
                             <a:fillRect/>
                           </a:stretch>
@@ -4579,12 +4647,6 @@
             <w:insideH w:val="single" w:color="auto" w:sz="4" w:space="0"/>
             <w:insideV w:val="single" w:color="auto" w:sz="4" w:space="0"/>
           </w:tblBorders>
-          <w:tblCellMar>
-            <w:top w:w="0" w:type="dxa"/>
-            <w:left w:w="108" w:type="dxa"/>
-            <w:bottom w:w="0" w:type="dxa"/>
-            <w:right w:w="108" w:type="dxa"/>
-          </w:tblCellMar>
         </w:tblPrEx>
         <w:tc>
           <w:tcPr>
@@ -4609,7 +4671,9 @@
         </w:tc>
         <w:tc>
           <w:tcPr>
-            <w:tcW w:w="7648" w:type="dxa"/>
+            <w:tcW w:w="7656" w:type="dxa"/>
+            <w:vMerge w:val="continue"/>
+            <w:tcBorders/>
             <w:vAlign w:val="center"/>
           </w:tcPr>
           <w:p>
@@ -4638,7 +4702,7 @@
         </w:tblPrEx>
         <w:tc>
           <w:tcPr>
-            <w:tcW w:w="9344" w:type="dxa"/>
+            <w:tcW w:w="9352" w:type="dxa"/>
             <w:gridSpan w:val="2"/>
             <w:vAlign w:val="center"/>
           </w:tcPr>
@@ -4699,13 +4763,143 @@
         </w:tc>
         <w:tc>
           <w:tcPr>
-            <w:tcW w:w="7648" w:type="dxa"/>
-            <w:vAlign w:val="center"/>
-          </w:tcPr>
-          <w:p>
-            <w:pPr>
-              <w:jc w:val="center"/>
-            </w:pPr>
+            <w:tcW w:w="7656" w:type="dxa"/>
+            <w:vAlign w:val="center"/>
+          </w:tcPr>
+          <w:p>
+            <w:pPr>
+              <w:jc w:val="center"/>
+            </w:pPr>
+            <w:r>
+              <w:drawing>
+                <wp:inline distT="0" distB="0" distL="114300" distR="114300">
+                  <wp:extent cx="4069715" cy="598170"/>
+                  <wp:effectExtent l="0" t="0" r="6985" b="11430"/>
+                  <wp:docPr id="24" name="图片 2"/>
+                  <wp:cNvGraphicFramePr>
+                    <a:graphicFrameLocks xmlns:a="http://schemas.openxmlformats.org/drawingml/2006/main" noChangeAspect="1"/>
+                  </wp:cNvGraphicFramePr>
+                  <a:graphic xmlns:a="http://schemas.openxmlformats.org/drawingml/2006/main">
+                    <a:graphicData uri="http://schemas.openxmlformats.org/drawingml/2006/picture">
+                      <pic:pic xmlns:pic="http://schemas.openxmlformats.org/drawingml/2006/picture">
+                        <pic:nvPicPr>
+                          <pic:cNvPr id="24" name="图片 2"/>
+                          <pic:cNvPicPr>
+                            <a:picLocks noChangeAspect="1"/>
+                          </pic:cNvPicPr>
+                        </pic:nvPicPr>
+                        <pic:blipFill>
+                          <a:blip r:embed="rId28"/>
+                          <a:stretch>
+                            <a:fillRect/>
+                          </a:stretch>
+                        </pic:blipFill>
+                        <pic:spPr>
+                          <a:xfrm>
+                            <a:off x="0" y="0"/>
+                            <a:ext cx="4069715" cy="598170"/>
+                          </a:xfrm>
+                          <a:prstGeom prst="rect">
+                            <a:avLst/>
+                          </a:prstGeom>
+                          <a:noFill/>
+                          <a:ln>
+                            <a:noFill/>
+                          </a:ln>
+                        </pic:spPr>
+                      </pic:pic>
+                    </a:graphicData>
+                  </a:graphic>
+                </wp:inline>
+              </w:drawing>
+            </w:r>
+          </w:p>
+        </w:tc>
+      </w:tr>
+      <w:tr>
+        <w:tblPrEx>
+          <w:tblBorders>
+            <w:top w:val="single" w:color="auto" w:sz="4" w:space="0"/>
+            <w:left w:val="single" w:color="auto" w:sz="4" w:space="0"/>
+            <w:bottom w:val="single" w:color="auto" w:sz="4" w:space="0"/>
+            <w:right w:val="single" w:color="auto" w:sz="4" w:space="0"/>
+            <w:insideH w:val="single" w:color="auto" w:sz="4" w:space="0"/>
+            <w:insideV w:val="single" w:color="auto" w:sz="4" w:space="0"/>
+          </w:tblBorders>
+        </w:tblPrEx>
+        <w:tc>
+          <w:tcPr>
+            <w:tcW w:w="1696" w:type="dxa"/>
+            <w:vAlign w:val="center"/>
+          </w:tcPr>
+          <w:p>
+            <w:pPr>
+              <w:jc w:val="center"/>
+              <w:rPr>
+                <w:b/>
+              </w:rPr>
+            </w:pPr>
+            <w:r>
+              <w:rPr>
+                <w:rFonts w:hint="eastAsia"/>
+                <w:b/>
+              </w:rPr>
+              <w:t>还原后信号（抽样频率为30）</w:t>
+            </w:r>
+          </w:p>
+        </w:tc>
+        <w:tc>
+          <w:tcPr>
+            <w:tcW w:w="7656" w:type="dxa"/>
+            <w:vAlign w:val="center"/>
+          </w:tcPr>
+          <w:p>
+            <w:pPr>
+              <w:jc w:val="center"/>
+            </w:pPr>
+            <w:r>
+              <w:drawing>
+                <wp:inline distT="0" distB="0" distL="114300" distR="114300">
+                  <wp:extent cx="3656965" cy="663575"/>
+                  <wp:effectExtent l="0" t="0" r="635" b="9525"/>
+                  <wp:docPr id="25" name="图片 3"/>
+                  <wp:cNvGraphicFramePr>
+                    <a:graphicFrameLocks xmlns:a="http://schemas.openxmlformats.org/drawingml/2006/main" noChangeAspect="1"/>
+                  </wp:cNvGraphicFramePr>
+                  <a:graphic xmlns:a="http://schemas.openxmlformats.org/drawingml/2006/main">
+                    <a:graphicData uri="http://schemas.openxmlformats.org/drawingml/2006/picture">
+                      <pic:pic xmlns:pic="http://schemas.openxmlformats.org/drawingml/2006/picture">
+                        <pic:nvPicPr>
+                          <pic:cNvPr id="25" name="图片 3"/>
+                          <pic:cNvPicPr>
+                            <a:picLocks noChangeAspect="1"/>
+                          </pic:cNvPicPr>
+                        </pic:nvPicPr>
+                        <pic:blipFill>
+                          <a:blip r:embed="rId29"/>
+                          <a:stretch>
+                            <a:fillRect/>
+                          </a:stretch>
+                        </pic:blipFill>
+                        <pic:spPr>
+                          <a:xfrm>
+                            <a:off x="0" y="0"/>
+                            <a:ext cx="3656965" cy="663575"/>
+                          </a:xfrm>
+                          <a:prstGeom prst="rect">
+                            <a:avLst/>
+                          </a:prstGeom>
+                          <a:noFill/>
+                          <a:ln>
+                            <a:noFill/>
+                          </a:ln>
+                        </pic:spPr>
+                      </pic:pic>
+                    </a:graphicData>
+                  </a:graphic>
+                </wp:inline>
+              </w:drawing>
+            </w:r>
           </w:p>
         </w:tc>
       </w:tr>
@@ -4728,118 +4922,78 @@
         </w:tblPrEx>
         <w:tc>
           <w:tcPr>
-            <w:tcW w:w="1696" w:type="dxa"/>
-            <w:vAlign w:val="center"/>
-          </w:tcPr>
-          <w:p>
-            <w:pPr>
-              <w:jc w:val="center"/>
-              <w:rPr>
-                <w:b/>
-              </w:rPr>
-            </w:pPr>
+            <w:tcW w:w="9352" w:type="dxa"/>
+            <w:gridSpan w:val="2"/>
+            <w:vAlign w:val="center"/>
+          </w:tcPr>
+          <w:p>
+            <w:pPr>
+              <w:rPr>
+                <w:b/>
+              </w:rPr>
+            </w:pPr>
+            <w:r>
+              <w:rPr>
+                <w:b/>
+              </w:rPr>
+              <w:t>分析结果</w:t>
+            </w:r>
             <w:r>
               <w:rPr>
                 <w:rFonts w:hint="eastAsia"/>
                 <w:b/>
               </w:rPr>
-              <w:t>还原后信号（抽样频率为30）</w:t>
-            </w:r>
-          </w:p>
-        </w:tc>
-        <w:tc>
-          <w:tcPr>
-            <w:tcW w:w="7648" w:type="dxa"/>
-            <w:vAlign w:val="center"/>
-          </w:tcPr>
-          <w:p>
-            <w:pPr>
-              <w:jc w:val="center"/>
-            </w:pPr>
-          </w:p>
-        </w:tc>
-      </w:tr>
-      <w:tr>
-        <w:tblPrEx>
-          <w:tblBorders>
-            <w:top w:val="single" w:color="auto" w:sz="4" w:space="0"/>
-            <w:left w:val="single" w:color="auto" w:sz="4" w:space="0"/>
-            <w:bottom w:val="single" w:color="auto" w:sz="4" w:space="0"/>
-            <w:right w:val="single" w:color="auto" w:sz="4" w:space="0"/>
-            <w:insideH w:val="single" w:color="auto" w:sz="4" w:space="0"/>
-            <w:insideV w:val="single" w:color="auto" w:sz="4" w:space="0"/>
-          </w:tblBorders>
-          <w:tblCellMar>
-            <w:top w:w="0" w:type="dxa"/>
-            <w:left w:w="108" w:type="dxa"/>
-            <w:bottom w:w="0" w:type="dxa"/>
-            <w:right w:w="108" w:type="dxa"/>
-          </w:tblCellMar>
-        </w:tblPrEx>
-        <w:tc>
-          <w:tcPr>
-            <w:tcW w:w="9344" w:type="dxa"/>
-            <w:gridSpan w:val="2"/>
-            <w:vAlign w:val="center"/>
-          </w:tcPr>
-          <w:p>
-            <w:pPr>
-              <w:rPr>
-                <w:b/>
-              </w:rPr>
-            </w:pPr>
-            <w:r>
-              <w:rPr>
-                <w:b/>
-              </w:rPr>
-              <w:t>分析结果</w:t>
+              <w:t>：</w:t>
             </w:r>
             <w:r>
               <w:rPr>
                 <w:rFonts w:hint="eastAsia"/>
-                <w:b/>
-              </w:rPr>
-              <w:t>：</w:t>
+              </w:rPr>
+              <w:t>因为抽样频率30</w:t>
+            </w:r>
+            <w:r>
+              <w:t>Hz</w:t>
             </w:r>
             <w:r>
               <w:rPr>
                 <w:rFonts w:hint="eastAsia"/>
-              </w:rPr>
-              <w:t>因为抽样频率30</w:t>
-            </w:r>
-            <w:r>
-              <w:t>Hz</w:t>
+                <w:b/>
+                <w:u w:val="thick"/>
+                <w:lang w:val="en-US" w:eastAsia="zh-CN"/>
+              </w:rPr>
+              <w:t>小于</w:t>
             </w:r>
             <w:r>
               <w:rPr>
                 <w:rFonts w:hint="eastAsia"/>
+              </w:rPr>
+              <w:t>信号最高频率2</w:t>
+            </w:r>
+            <w:r>
+              <w:t>0Hz</w:t>
+            </w:r>
+            <w:r>
+              <w:rPr>
+                <w:rFonts w:hint="eastAsia"/>
+              </w:rPr>
+              <w:t>的2倍，不满足满足</w:t>
+            </w:r>
+            <w:r>
+              <w:rPr>
+                <w:rFonts w:hint="eastAsia"/>
                 <w:b/>
                 <w:u w:val="thick"/>
-              </w:rPr>
-              <w:t xml:space="preserve">      </w:t>
+                <w:lang w:val="en-US" w:eastAsia="zh-CN"/>
+              </w:rPr>
+              <w:t>奈奎斯特采样定理</w:t>
             </w:r>
             <w:r>
               <w:rPr>
                 <w:rFonts w:hint="eastAsia"/>
-              </w:rPr>
-              <w:t>信号最高频率2</w:t>
-            </w:r>
-            <w:r>
-              <w:t>0Hz</w:t>
-            </w:r>
-            <w:r>
-              <w:rPr>
-                <w:rFonts w:hint="eastAsia"/>
-              </w:rPr>
-              <w:t>的2倍，不满足满足</w:t>
-            </w:r>
-            <w:r>
-              <w:rPr>
-                <w:rFonts w:hint="eastAsia"/>
                 <w:b/>
                 <w:u w:val="thick"/>
               </w:rPr>
-              <w:t xml:space="preserve">          </w:t>
+              <w:t xml:space="preserve"> </w:t>
             </w:r>
             <w:r>
               <w:rPr>
@@ -4857,841 +5011,6 @@
           <w:rFonts w:hint="eastAsia"/>
         </w:rPr>
         <w:t>2、自然抽样软件仿真波形和示波器实测波形</w:t>
-      </w:r>
-    </w:p>
-    <w:tbl>
-      <w:tblPr>
-        <w:tblStyle w:val="7"/>
-        <w:tblW w:w="0" w:type="auto"/>
-        <w:tblInd w:w="0" w:type="dxa"/>
-        <w:tblBorders>
-          <w:top w:val="single" w:color="auto" w:sz="4" w:space="0"/>
-          <w:left w:val="single" w:color="auto" w:sz="4" w:space="0"/>
-          <w:bottom w:val="single" w:color="auto" w:sz="4" w:space="0"/>
-          <w:right w:val="single" w:color="auto" w:sz="4" w:space="0"/>
-          <w:insideH w:val="single" w:color="auto" w:sz="4" w:space="0"/>
-          <w:insideV w:val="single" w:color="auto" w:sz="4" w:space="0"/>
-        </w:tblBorders>
-        <w:tblLayout w:type="autofit"/>
-        <w:tblCellMar>
-          <w:top w:w="0" w:type="dxa"/>
-          <w:left w:w="108" w:type="dxa"/>
-          <w:bottom w:w="0" w:type="dxa"/>
-          <w:right w:w="108" w:type="dxa"/>
-        </w:tblCellMar>
-      </w:tblPr>
-      <w:tblGrid>
-        <w:gridCol w:w="1696"/>
-        <w:gridCol w:w="7648"/>
-      </w:tblGrid>
-      <w:tr>
-        <w:tblPrEx>
-          <w:tblBorders>
-            <w:top w:val="single" w:color="auto" w:sz="4" w:space="0"/>
-            <w:left w:val="single" w:color="auto" w:sz="4" w:space="0"/>
-            <w:bottom w:val="single" w:color="auto" w:sz="4" w:space="0"/>
-            <w:right w:val="single" w:color="auto" w:sz="4" w:space="0"/>
-            <w:insideH w:val="single" w:color="auto" w:sz="4" w:space="0"/>
-            <w:insideV w:val="single" w:color="auto" w:sz="4" w:space="0"/>
-          </w:tblBorders>
-        </w:tblPrEx>
-        <w:tc>
-          <w:tcPr>
-            <w:tcW w:w="1696" w:type="dxa"/>
-            <w:vAlign w:val="center"/>
-          </w:tcPr>
-          <w:p>
-            <w:pPr>
-              <w:jc w:val="center"/>
-              <w:rPr>
-                <w:b/>
-              </w:rPr>
-            </w:pPr>
-            <w:r>
-              <w:rPr>
-                <w:rFonts w:hint="eastAsia"/>
-                <w:b/>
-              </w:rPr>
-              <w:t>参数配置</w:t>
-            </w:r>
-          </w:p>
-        </w:tc>
-        <w:tc>
-          <w:tcPr>
-            <w:tcW w:w="7648" w:type="dxa"/>
-            <w:vAlign w:val="center"/>
-          </w:tcPr>
-          <w:p>
-            <w:pPr>
-              <w:jc w:val="center"/>
-              <w:rPr>
-                <w:b/>
-              </w:rPr>
-            </w:pPr>
-            <w:r>
-              <w:rPr>
-                <w:rFonts w:hint="eastAsia"/>
-                <w:b/>
-              </w:rPr>
-              <w:t>抽样频率：50Hz，抽样方式：自然抽样</w:t>
-            </w:r>
-          </w:p>
-        </w:tc>
-      </w:tr>
-      <w:tr>
-        <w:tblPrEx>
-          <w:tblBorders>
-            <w:top w:val="single" w:color="auto" w:sz="4" w:space="0"/>
-            <w:left w:val="single" w:color="auto" w:sz="4" w:space="0"/>
-            <w:bottom w:val="single" w:color="auto" w:sz="4" w:space="0"/>
-            <w:right w:val="single" w:color="auto" w:sz="4" w:space="0"/>
-            <w:insideH w:val="single" w:color="auto" w:sz="4" w:space="0"/>
-            <w:insideV w:val="single" w:color="auto" w:sz="4" w:space="0"/>
-          </w:tblBorders>
-          <w:tblCellMar>
-            <w:top w:w="0" w:type="dxa"/>
-            <w:left w:w="108" w:type="dxa"/>
-            <w:bottom w:w="0" w:type="dxa"/>
-            <w:right w:w="108" w:type="dxa"/>
-          </w:tblCellMar>
-        </w:tblPrEx>
-        <w:tc>
-          <w:tcPr>
-            <w:tcW w:w="9344" w:type="dxa"/>
-            <w:gridSpan w:val="2"/>
-            <w:vAlign w:val="center"/>
-          </w:tcPr>
-          <w:p>
-            <w:pPr>
-              <w:jc w:val="center"/>
-              <w:rPr>
-                <w:b/>
-              </w:rPr>
-            </w:pPr>
-            <w:r>
-              <w:rPr>
-                <w:b/>
-              </w:rPr>
-              <w:t>软件仿真波形图</w:t>
-            </w:r>
-          </w:p>
-        </w:tc>
-      </w:tr>
-      <w:tr>
-        <w:tblPrEx>
-          <w:tblBorders>
-            <w:top w:val="single" w:color="auto" w:sz="4" w:space="0"/>
-            <w:left w:val="single" w:color="auto" w:sz="4" w:space="0"/>
-            <w:bottom w:val="single" w:color="auto" w:sz="4" w:space="0"/>
-            <w:right w:val="single" w:color="auto" w:sz="4" w:space="0"/>
-            <w:insideH w:val="single" w:color="auto" w:sz="4" w:space="0"/>
-            <w:insideV w:val="single" w:color="auto" w:sz="4" w:space="0"/>
-          </w:tblBorders>
-          <w:tblCellMar>
-            <w:top w:w="0" w:type="dxa"/>
-            <w:left w:w="108" w:type="dxa"/>
-            <w:bottom w:w="0" w:type="dxa"/>
-            <w:right w:w="108" w:type="dxa"/>
-          </w:tblCellMar>
-        </w:tblPrEx>
-        <w:tc>
-          <w:tcPr>
-            <w:tcW w:w="1696" w:type="dxa"/>
-            <w:vAlign w:val="center"/>
-          </w:tcPr>
-          <w:p>
-            <w:pPr>
-              <w:jc w:val="center"/>
-              <w:rPr>
-                <w:b/>
-              </w:rPr>
-            </w:pPr>
-            <w:r>
-              <w:rPr>
-                <w:rFonts w:hint="eastAsia"/>
-                <w:b/>
-              </w:rPr>
-              <w:t>数据源数据</w:t>
-            </w:r>
-          </w:p>
-        </w:tc>
-        <w:tc>
-          <w:tcPr>
-            <w:tcW w:w="7648" w:type="dxa"/>
-            <w:vAlign w:val="center"/>
-          </w:tcPr>
-          <w:p>
-            <w:pPr>
-              <w:jc w:val="center"/>
-              <w:rPr>
-                <w:rFonts w:hint="eastAsia" w:eastAsiaTheme="minorEastAsia"/>
-                <w:lang w:eastAsia="zh-CN"/>
-              </w:rPr>
-            </w:pPr>
-          </w:p>
-        </w:tc>
-      </w:tr>
-      <w:tr>
-        <w:tblPrEx>
-          <w:tblBorders>
-            <w:top w:val="single" w:color="auto" w:sz="4" w:space="0"/>
-            <w:left w:val="single" w:color="auto" w:sz="4" w:space="0"/>
-            <w:bottom w:val="single" w:color="auto" w:sz="4" w:space="0"/>
-            <w:right w:val="single" w:color="auto" w:sz="4" w:space="0"/>
-            <w:insideH w:val="single" w:color="auto" w:sz="4" w:space="0"/>
-            <w:insideV w:val="single" w:color="auto" w:sz="4" w:space="0"/>
-          </w:tblBorders>
-          <w:tblCellMar>
-            <w:top w:w="0" w:type="dxa"/>
-            <w:left w:w="108" w:type="dxa"/>
-            <w:bottom w:w="0" w:type="dxa"/>
-            <w:right w:w="108" w:type="dxa"/>
-          </w:tblCellMar>
-        </w:tblPrEx>
-        <w:tc>
-          <w:tcPr>
-            <w:tcW w:w="1696" w:type="dxa"/>
-            <w:vAlign w:val="center"/>
-          </w:tcPr>
-          <w:p>
-            <w:pPr>
-              <w:jc w:val="center"/>
-              <w:rPr>
-                <w:b/>
-              </w:rPr>
-            </w:pPr>
-            <w:r>
-              <w:rPr>
-                <w:rFonts w:hint="eastAsia"/>
-                <w:b/>
-              </w:rPr>
-              <w:t>抽样脉冲</w:t>
-            </w:r>
-          </w:p>
-        </w:tc>
-        <w:tc>
-          <w:tcPr>
-            <w:tcW w:w="7648" w:type="dxa"/>
-            <w:vAlign w:val="center"/>
-          </w:tcPr>
-          <w:p>
-            <w:pPr>
-              <w:jc w:val="center"/>
-            </w:pPr>
-          </w:p>
-        </w:tc>
-      </w:tr>
-      <w:tr>
-        <w:tblPrEx>
-          <w:tblBorders>
-            <w:top w:val="single" w:color="auto" w:sz="4" w:space="0"/>
-            <w:left w:val="single" w:color="auto" w:sz="4" w:space="0"/>
-            <w:bottom w:val="single" w:color="auto" w:sz="4" w:space="0"/>
-            <w:right w:val="single" w:color="auto" w:sz="4" w:space="0"/>
-            <w:insideH w:val="single" w:color="auto" w:sz="4" w:space="0"/>
-            <w:insideV w:val="single" w:color="auto" w:sz="4" w:space="0"/>
-          </w:tblBorders>
-          <w:tblCellMar>
-            <w:top w:w="0" w:type="dxa"/>
-            <w:left w:w="108" w:type="dxa"/>
-            <w:bottom w:w="0" w:type="dxa"/>
-            <w:right w:w="108" w:type="dxa"/>
-          </w:tblCellMar>
-        </w:tblPrEx>
-        <w:tc>
-          <w:tcPr>
-            <w:tcW w:w="1696" w:type="dxa"/>
-            <w:vAlign w:val="center"/>
-          </w:tcPr>
-          <w:p>
-            <w:pPr>
-              <w:jc w:val="center"/>
-              <w:rPr>
-                <w:b/>
-              </w:rPr>
-            </w:pPr>
-            <w:r>
-              <w:rPr>
-                <w:rFonts w:hint="eastAsia"/>
-                <w:b/>
-              </w:rPr>
-              <w:t>抽样后数据</w:t>
-            </w:r>
-          </w:p>
-        </w:tc>
-        <w:tc>
-          <w:tcPr>
-            <w:tcW w:w="7648" w:type="dxa"/>
-            <w:vAlign w:val="center"/>
-          </w:tcPr>
-          <w:p>
-            <w:pPr>
-              <w:jc w:val="center"/>
-            </w:pPr>
-          </w:p>
-        </w:tc>
-      </w:tr>
-      <w:tr>
-        <w:tblPrEx>
-          <w:tblBorders>
-            <w:top w:val="single" w:color="auto" w:sz="4" w:space="0"/>
-            <w:left w:val="single" w:color="auto" w:sz="4" w:space="0"/>
-            <w:bottom w:val="single" w:color="auto" w:sz="4" w:space="0"/>
-            <w:right w:val="single" w:color="auto" w:sz="4" w:space="0"/>
-            <w:insideH w:val="single" w:color="auto" w:sz="4" w:space="0"/>
-            <w:insideV w:val="single" w:color="auto" w:sz="4" w:space="0"/>
-          </w:tblBorders>
-          <w:tblCellMar>
-            <w:top w:w="0" w:type="dxa"/>
-            <w:left w:w="108" w:type="dxa"/>
-            <w:bottom w:w="0" w:type="dxa"/>
-            <w:right w:w="108" w:type="dxa"/>
-          </w:tblCellMar>
-        </w:tblPrEx>
-        <w:tc>
-          <w:tcPr>
-            <w:tcW w:w="1696" w:type="dxa"/>
-            <w:vAlign w:val="center"/>
-          </w:tcPr>
-          <w:p>
-            <w:pPr>
-              <w:jc w:val="center"/>
-              <w:rPr>
-                <w:b/>
-              </w:rPr>
-            </w:pPr>
-            <w:r>
-              <w:rPr>
-                <w:rFonts w:hint="eastAsia"/>
-                <w:b/>
-              </w:rPr>
-              <w:t>还原后数据</w:t>
-            </w:r>
-          </w:p>
-        </w:tc>
-        <w:tc>
-          <w:tcPr>
-            <w:tcW w:w="7648" w:type="dxa"/>
-            <w:vAlign w:val="center"/>
-          </w:tcPr>
-          <w:p>
-            <w:pPr>
-              <w:jc w:val="center"/>
-            </w:pPr>
-          </w:p>
-        </w:tc>
-      </w:tr>
-      <w:tr>
-        <w:tblPrEx>
-          <w:tblBorders>
-            <w:top w:val="single" w:color="auto" w:sz="4" w:space="0"/>
-            <w:left w:val="single" w:color="auto" w:sz="4" w:space="0"/>
-            <w:bottom w:val="single" w:color="auto" w:sz="4" w:space="0"/>
-            <w:right w:val="single" w:color="auto" w:sz="4" w:space="0"/>
-            <w:insideH w:val="single" w:color="auto" w:sz="4" w:space="0"/>
-            <w:insideV w:val="single" w:color="auto" w:sz="4" w:space="0"/>
-          </w:tblBorders>
-          <w:tblCellMar>
-            <w:top w:w="0" w:type="dxa"/>
-            <w:left w:w="108" w:type="dxa"/>
-            <w:bottom w:w="0" w:type="dxa"/>
-            <w:right w:w="108" w:type="dxa"/>
-          </w:tblCellMar>
-        </w:tblPrEx>
-        <w:tc>
-          <w:tcPr>
-            <w:tcW w:w="9344" w:type="dxa"/>
-            <w:gridSpan w:val="2"/>
-            <w:vAlign w:val="center"/>
-          </w:tcPr>
-          <w:p>
-            <w:pPr>
-              <w:jc w:val="center"/>
-            </w:pPr>
-            <w:r>
-              <w:rPr>
-                <w:rFonts w:hint="eastAsia"/>
-                <w:b/>
-              </w:rPr>
-              <w:t>示波器实测波形图（时域）</w:t>
-            </w:r>
-          </w:p>
-        </w:tc>
-      </w:tr>
-      <w:tr>
-        <w:tblPrEx>
-          <w:tblBorders>
-            <w:top w:val="single" w:color="auto" w:sz="4" w:space="0"/>
-            <w:left w:val="single" w:color="auto" w:sz="4" w:space="0"/>
-            <w:bottom w:val="single" w:color="auto" w:sz="4" w:space="0"/>
-            <w:right w:val="single" w:color="auto" w:sz="4" w:space="0"/>
-            <w:insideH w:val="single" w:color="auto" w:sz="4" w:space="0"/>
-            <w:insideV w:val="single" w:color="auto" w:sz="4" w:space="0"/>
-          </w:tblBorders>
-          <w:tblCellMar>
-            <w:top w:w="0" w:type="dxa"/>
-            <w:left w:w="108" w:type="dxa"/>
-            <w:bottom w:w="0" w:type="dxa"/>
-            <w:right w:w="108" w:type="dxa"/>
-          </w:tblCellMar>
-        </w:tblPrEx>
-        <w:tc>
-          <w:tcPr>
-            <w:tcW w:w="1696" w:type="dxa"/>
-            <w:vAlign w:val="center"/>
-          </w:tcPr>
-          <w:p>
-            <w:pPr>
-              <w:jc w:val="center"/>
-              <w:rPr>
-                <w:b/>
-              </w:rPr>
-            </w:pPr>
-            <w:r>
-              <w:rPr>
-                <w:rFonts w:hint="eastAsia"/>
-                <w:b/>
-              </w:rPr>
-              <w:t>数据源数据</w:t>
-            </w:r>
-          </w:p>
-        </w:tc>
-        <w:tc>
-          <w:tcPr>
-            <w:tcW w:w="7648" w:type="dxa"/>
-            <w:vAlign w:val="center"/>
-          </w:tcPr>
-          <w:p>
-            <w:pPr>
-              <w:jc w:val="center"/>
-              <w:rPr>
-                <w:rFonts w:hint="eastAsia" w:eastAsiaTheme="minorEastAsia"/>
-                <w:lang w:eastAsia="zh-CN"/>
-              </w:rPr>
-            </w:pPr>
-            <w:r>
-              <w:rPr>
-                <w:rFonts w:hint="eastAsia" w:eastAsiaTheme="minorEastAsia"/>
-                <w:lang w:eastAsia="zh-CN"/>
-              </w:rPr>
-              <w:drawing>
-                <wp:inline distT="0" distB="0" distL="114300" distR="114300">
-                  <wp:extent cx="939165" cy="527685"/>
-                  <wp:effectExtent l="0" t="0" r="635" b="5715"/>
-                  <wp:docPr id="9" name="图片 9" descr="f63d3a55d7f520280cae0c6b2741916"/>
-                  <wp:cNvGraphicFramePr>
-                    <a:graphicFrameLocks xmlns:a="http://schemas.openxmlformats.org/drawingml/2006/main" noChangeAspect="1"/>
-                  </wp:cNvGraphicFramePr>
-                  <a:graphic xmlns:a="http://schemas.openxmlformats.org/drawingml/2006/main">
-                    <a:graphicData uri="http://schemas.openxmlformats.org/drawingml/2006/picture">
-                      <pic:pic xmlns:pic="http://schemas.openxmlformats.org/drawingml/2006/picture">
-                        <pic:nvPicPr>
-                          <pic:cNvPr id="9" name="图片 9" descr="f63d3a55d7f520280cae0c6b2741916"/>
-                          <pic:cNvPicPr>
-                            <a:picLocks noChangeAspect="1"/>
-                          </pic:cNvPicPr>
-                        </pic:nvPicPr>
-                        <pic:blipFill>
-                          <a:blip r:embed="rId27"/>
-                          <a:stretch>
-                            <a:fillRect/>
-                          </a:stretch>
-                        </pic:blipFill>
-                        <pic:spPr>
-                          <a:xfrm>
-                            <a:off x="0" y="0"/>
-                            <a:ext cx="939165" cy="527685"/>
-                          </a:xfrm>
-                          <a:prstGeom prst="rect">
-                            <a:avLst/>
-                          </a:prstGeom>
-                        </pic:spPr>
-                      </pic:pic>
-                    </a:graphicData>
-                  </a:graphic>
-                </wp:inline>
-              </w:drawing>
-            </w:r>
-          </w:p>
-        </w:tc>
-      </w:tr>
-      <w:tr>
-        <w:tblPrEx>
-          <w:tblBorders>
-            <w:top w:val="single" w:color="auto" w:sz="4" w:space="0"/>
-            <w:left w:val="single" w:color="auto" w:sz="4" w:space="0"/>
-            <w:bottom w:val="single" w:color="auto" w:sz="4" w:space="0"/>
-            <w:right w:val="single" w:color="auto" w:sz="4" w:space="0"/>
-            <w:insideH w:val="single" w:color="auto" w:sz="4" w:space="0"/>
-            <w:insideV w:val="single" w:color="auto" w:sz="4" w:space="0"/>
-          </w:tblBorders>
-          <w:tblCellMar>
-            <w:top w:w="0" w:type="dxa"/>
-            <w:left w:w="108" w:type="dxa"/>
-            <w:bottom w:w="0" w:type="dxa"/>
-            <w:right w:w="108" w:type="dxa"/>
-          </w:tblCellMar>
-        </w:tblPrEx>
-        <w:tc>
-          <w:tcPr>
-            <w:tcW w:w="1696" w:type="dxa"/>
-            <w:vAlign w:val="center"/>
-          </w:tcPr>
-          <w:p>
-            <w:pPr>
-              <w:jc w:val="center"/>
-              <w:rPr>
-                <w:b/>
-              </w:rPr>
-            </w:pPr>
-            <w:r>
-              <w:rPr>
-                <w:rFonts w:hint="eastAsia"/>
-                <w:b/>
-              </w:rPr>
-              <w:t>抽样后数据</w:t>
-            </w:r>
-          </w:p>
-        </w:tc>
-        <w:tc>
-          <w:tcPr>
-            <w:tcW w:w="7648" w:type="dxa"/>
-            <w:vAlign w:val="center"/>
-          </w:tcPr>
-          <w:p>
-            <w:pPr>
-              <w:jc w:val="center"/>
-            </w:pPr>
-          </w:p>
-        </w:tc>
-      </w:tr>
-      <w:tr>
-        <w:tblPrEx>
-          <w:tblBorders>
-            <w:top w:val="single" w:color="auto" w:sz="4" w:space="0"/>
-            <w:left w:val="single" w:color="auto" w:sz="4" w:space="0"/>
-            <w:bottom w:val="single" w:color="auto" w:sz="4" w:space="0"/>
-            <w:right w:val="single" w:color="auto" w:sz="4" w:space="0"/>
-            <w:insideH w:val="single" w:color="auto" w:sz="4" w:space="0"/>
-            <w:insideV w:val="single" w:color="auto" w:sz="4" w:space="0"/>
-          </w:tblBorders>
-          <w:tblCellMar>
-            <w:top w:w="0" w:type="dxa"/>
-            <w:left w:w="108" w:type="dxa"/>
-            <w:bottom w:w="0" w:type="dxa"/>
-            <w:right w:w="108" w:type="dxa"/>
-          </w:tblCellMar>
-        </w:tblPrEx>
-        <w:tc>
-          <w:tcPr>
-            <w:tcW w:w="9344" w:type="dxa"/>
-            <w:gridSpan w:val="2"/>
-            <w:vAlign w:val="center"/>
-          </w:tcPr>
-          <w:p>
-            <w:pPr>
-              <w:jc w:val="center"/>
-            </w:pPr>
-            <w:r>
-              <w:rPr>
-                <w:rFonts w:hint="eastAsia"/>
-                <w:b/>
-              </w:rPr>
-              <w:t>示波器实测波形图（频域）</w:t>
-            </w:r>
-          </w:p>
-        </w:tc>
-      </w:tr>
-      <w:tr>
-        <w:tblPrEx>
-          <w:tblBorders>
-            <w:top w:val="single" w:color="auto" w:sz="4" w:space="0"/>
-            <w:left w:val="single" w:color="auto" w:sz="4" w:space="0"/>
-            <w:bottom w:val="single" w:color="auto" w:sz="4" w:space="0"/>
-            <w:right w:val="single" w:color="auto" w:sz="4" w:space="0"/>
-            <w:insideH w:val="single" w:color="auto" w:sz="4" w:space="0"/>
-            <w:insideV w:val="single" w:color="auto" w:sz="4" w:space="0"/>
-          </w:tblBorders>
-          <w:tblCellMar>
-            <w:top w:w="0" w:type="dxa"/>
-            <w:left w:w="108" w:type="dxa"/>
-            <w:bottom w:w="0" w:type="dxa"/>
-            <w:right w:w="108" w:type="dxa"/>
-          </w:tblCellMar>
-        </w:tblPrEx>
-        <w:tc>
-          <w:tcPr>
-            <w:tcW w:w="1696" w:type="dxa"/>
-            <w:vAlign w:val="center"/>
-          </w:tcPr>
-          <w:p>
-            <w:pPr>
-              <w:jc w:val="center"/>
-              <w:rPr>
-                <w:b/>
-              </w:rPr>
-            </w:pPr>
-            <w:r>
-              <w:rPr>
-                <w:rFonts w:hint="eastAsia"/>
-                <w:b/>
-              </w:rPr>
-              <w:t>数据源数据</w:t>
-            </w:r>
-          </w:p>
-        </w:tc>
-        <w:tc>
-          <w:tcPr>
-            <w:tcW w:w="7648" w:type="dxa"/>
-            <w:vAlign w:val="center"/>
-          </w:tcPr>
-          <w:p>
-            <w:pPr>
-              <w:jc w:val="center"/>
-              <w:rPr>
-                <w:b/>
-              </w:rPr>
-            </w:pPr>
-            <w:r>
-              <w:rPr>
-                <w:rFonts w:hint="eastAsia" w:eastAsiaTheme="minorEastAsia"/>
-                <w:lang w:eastAsia="zh-CN"/>
-              </w:rPr>
-              <w:drawing>
-                <wp:inline distT="0" distB="0" distL="114300" distR="114300">
-                  <wp:extent cx="2934335" cy="1649730"/>
-                  <wp:effectExtent l="0" t="0" r="12065" b="1270"/>
-                  <wp:docPr id="17" name="图片 17" descr="3c2ebeb087136e8c92207b632d7b2fb"/>
-                  <wp:cNvGraphicFramePr>
-                    <a:graphicFrameLocks xmlns:a="http://schemas.openxmlformats.org/drawingml/2006/main" noChangeAspect="1"/>
-                  </wp:cNvGraphicFramePr>
-                  <a:graphic xmlns:a="http://schemas.openxmlformats.org/drawingml/2006/main">
-                    <a:graphicData uri="http://schemas.openxmlformats.org/drawingml/2006/picture">
-                      <pic:pic xmlns:pic="http://schemas.openxmlformats.org/drawingml/2006/picture">
-                        <pic:nvPicPr>
-                          <pic:cNvPr id="17" name="图片 17" descr="3c2ebeb087136e8c92207b632d7b2fb"/>
-                          <pic:cNvPicPr>
-                            <a:picLocks noChangeAspect="1"/>
-                          </pic:cNvPicPr>
-                        </pic:nvPicPr>
-                        <pic:blipFill>
-                          <a:blip r:embed="rId28"/>
-                          <a:stretch>
-                            <a:fillRect/>
-                          </a:stretch>
-                        </pic:blipFill>
-                        <pic:spPr>
-                          <a:xfrm>
-                            <a:off x="0" y="0"/>
-                            <a:ext cx="2934335" cy="1649730"/>
-                          </a:xfrm>
-                          <a:prstGeom prst="rect">
-                            <a:avLst/>
-                          </a:prstGeom>
-                        </pic:spPr>
-                      </pic:pic>
-                    </a:graphicData>
-                  </a:graphic>
-                </wp:inline>
-              </w:drawing>
-            </w:r>
-          </w:p>
-        </w:tc>
-      </w:tr>
-      <w:tr>
-        <w:tblPrEx>
-          <w:tblBorders>
-            <w:top w:val="single" w:color="auto" w:sz="4" w:space="0"/>
-            <w:left w:val="single" w:color="auto" w:sz="4" w:space="0"/>
-            <w:bottom w:val="single" w:color="auto" w:sz="4" w:space="0"/>
-            <w:right w:val="single" w:color="auto" w:sz="4" w:space="0"/>
-            <w:insideH w:val="single" w:color="auto" w:sz="4" w:space="0"/>
-            <w:insideV w:val="single" w:color="auto" w:sz="4" w:space="0"/>
-          </w:tblBorders>
-          <w:tblCellMar>
-            <w:top w:w="0" w:type="dxa"/>
-            <w:left w:w="108" w:type="dxa"/>
-            <w:bottom w:w="0" w:type="dxa"/>
-            <w:right w:w="108" w:type="dxa"/>
-          </w:tblCellMar>
-        </w:tblPrEx>
-        <w:tc>
-          <w:tcPr>
-            <w:tcW w:w="1696" w:type="dxa"/>
-            <w:vAlign w:val="center"/>
-          </w:tcPr>
-          <w:p>
-            <w:pPr>
-              <w:jc w:val="center"/>
-              <w:rPr>
-                <w:b/>
-              </w:rPr>
-            </w:pPr>
-            <w:r>
-              <w:rPr>
-                <w:rFonts w:hint="eastAsia"/>
-                <w:b/>
-              </w:rPr>
-              <w:t>抽样后数据</w:t>
-            </w:r>
-          </w:p>
-        </w:tc>
-        <w:tc>
-          <w:tcPr>
-            <w:tcW w:w="7648" w:type="dxa"/>
-            <w:vAlign w:val="center"/>
-          </w:tcPr>
-          <w:p>
-            <w:pPr>
-              <w:jc w:val="center"/>
-              <w:rPr>
-                <w:rFonts w:hint="eastAsia" w:eastAsiaTheme="minorEastAsia"/>
-                <w:b/>
-                <w:lang w:eastAsia="zh-CN"/>
-              </w:rPr>
-            </w:pPr>
-            <w:r>
-              <w:rPr>
-                <w:rFonts w:hint="eastAsia" w:eastAsiaTheme="minorEastAsia"/>
-                <w:b/>
-                <w:lang w:eastAsia="zh-CN"/>
-              </w:rPr>
-              <w:drawing>
-                <wp:inline distT="0" distB="0" distL="114300" distR="114300">
-                  <wp:extent cx="3238500" cy="1820545"/>
-                  <wp:effectExtent l="0" t="0" r="0" b="8255"/>
-                  <wp:docPr id="18" name="图片 18" descr="e3a11760e892d6820c38ceac53aeec9"/>
-                  <wp:cNvGraphicFramePr>
-                    <a:graphicFrameLocks xmlns:a="http://schemas.openxmlformats.org/drawingml/2006/main" noChangeAspect="1"/>
-                  </wp:cNvGraphicFramePr>
-                  <a:graphic xmlns:a="http://schemas.openxmlformats.org/drawingml/2006/main">
-                    <a:graphicData uri="http://schemas.openxmlformats.org/drawingml/2006/picture">
-                      <pic:pic xmlns:pic="http://schemas.openxmlformats.org/drawingml/2006/picture">
-                        <pic:nvPicPr>
-                          <pic:cNvPr id="18" name="图片 18" descr="e3a11760e892d6820c38ceac53aeec9"/>
-                          <pic:cNvPicPr>
-                            <a:picLocks noChangeAspect="1"/>
-                          </pic:cNvPicPr>
-                        </pic:nvPicPr>
-                        <pic:blipFill>
-                          <a:blip r:embed="rId29"/>
-                          <a:stretch>
-                            <a:fillRect/>
-                          </a:stretch>
-                        </pic:blipFill>
-                        <pic:spPr>
-                          <a:xfrm>
-                            <a:off x="0" y="0"/>
-                            <a:ext cx="3238500" cy="1820545"/>
-                          </a:xfrm>
-                          <a:prstGeom prst="rect">
-                            <a:avLst/>
-                          </a:prstGeom>
-                        </pic:spPr>
-                      </pic:pic>
-                    </a:graphicData>
-                  </a:graphic>
-                </wp:inline>
-              </w:drawing>
-            </w:r>
-          </w:p>
-        </w:tc>
-      </w:tr>
-      <w:tr>
-        <w:tblPrEx>
-          <w:tblBorders>
-            <w:top w:val="single" w:color="auto" w:sz="4" w:space="0"/>
-            <w:left w:val="single" w:color="auto" w:sz="4" w:space="0"/>
-            <w:bottom w:val="single" w:color="auto" w:sz="4" w:space="0"/>
-            <w:right w:val="single" w:color="auto" w:sz="4" w:space="0"/>
-            <w:insideH w:val="single" w:color="auto" w:sz="4" w:space="0"/>
-            <w:insideV w:val="single" w:color="auto" w:sz="4" w:space="0"/>
-          </w:tblBorders>
-          <w:tblCellMar>
-            <w:top w:w="0" w:type="dxa"/>
-            <w:left w:w="108" w:type="dxa"/>
-            <w:bottom w:w="0" w:type="dxa"/>
-            <w:right w:w="108" w:type="dxa"/>
-          </w:tblCellMar>
-        </w:tblPrEx>
-        <w:tc>
-          <w:tcPr>
-            <w:tcW w:w="9344" w:type="dxa"/>
-            <w:gridSpan w:val="2"/>
-            <w:vAlign w:val="center"/>
-          </w:tcPr>
-          <w:p>
-            <w:r>
-              <w:rPr>
-                <w:b/>
-              </w:rPr>
-              <w:t>分析结果</w:t>
-            </w:r>
-            <w:r>
-              <w:rPr>
-                <w:rFonts w:hint="eastAsia"/>
-                <w:b/>
-              </w:rPr>
-              <w:t>：</w:t>
-            </w:r>
-            <w:r>
-              <w:rPr>
-                <w:rFonts w:hint="eastAsia"/>
-              </w:rPr>
-              <w:t>对比理想抽样和自然抽样两种不同采样方式的仿真波形图，可以得出：理想抽样下的抽样脉冲是</w:t>
-            </w:r>
-            <w:r>
-              <w:rPr>
-                <w:rFonts w:hint="eastAsia"/>
-                <w:b/>
-                <w:u w:val="thick"/>
-              </w:rPr>
-              <w:t xml:space="preserve">        </w:t>
-            </w:r>
-            <w:r>
-              <w:rPr>
-                <w:rFonts w:hint="eastAsia"/>
-              </w:rPr>
-              <w:t>；自然抽样下的抽样脉冲是</w:t>
-            </w:r>
-            <w:r>
-              <w:rPr>
-                <w:rFonts w:hint="eastAsia"/>
-                <w:b/>
-                <w:u w:val="thick"/>
-              </w:rPr>
-              <w:t xml:space="preserve">        </w:t>
-            </w:r>
-            <w:r>
-              <w:rPr>
-                <w:rFonts w:hint="eastAsia"/>
-              </w:rPr>
-              <w:t>，自然抽样后的脉冲变化幅度（顶部）随</w:t>
-            </w:r>
-            <w:r>
-              <w:rPr>
-                <w:rFonts w:hint="eastAsia"/>
-                <w:b/>
-                <w:u w:val="thick"/>
-              </w:rPr>
-              <w:t xml:space="preserve">        </w:t>
-            </w:r>
-            <w:r>
-              <w:rPr>
-                <w:rFonts w:hint="eastAsia"/>
-              </w:rPr>
-              <w:t>变化。</w:t>
-            </w:r>
-          </w:p>
-        </w:tc>
-      </w:tr>
-    </w:tbl>
-    <w:p>
-      <w:r>
-        <w:rPr>
-          <w:rFonts w:hint="eastAsia"/>
-        </w:rPr>
-        <w:t>3、平顶抽样软件仿真波形和示波器实测波形</w:t>
       </w:r>
     </w:p>
     <w:tbl>
@@ -5774,7 +5093,7 @@
                 <w:rFonts w:hint="eastAsia"/>
                 <w:b/>
               </w:rPr>
-              <w:t>抽样频率：50Hz，抽样方式：平顶抽样</w:t>
+              <w:t>抽样频率：50Hz，抽样方式：自然抽样</w:t>
             </w:r>
           </w:p>
         </w:tc>
@@ -5859,12 +5178,60 @@
         <w:tc>
           <w:tcPr>
             <w:tcW w:w="7648" w:type="dxa"/>
-            <w:vAlign w:val="center"/>
-          </w:tcPr>
-          <w:p>
-            <w:pPr>
-              <w:jc w:val="center"/>
-            </w:pPr>
+            <w:vMerge w:val="restart"/>
+            <w:vAlign w:val="center"/>
+          </w:tcPr>
+          <w:p>
+            <w:pPr>
+              <w:jc w:val="center"/>
+              <w:rPr>
+                <w:rFonts w:hint="eastAsia" w:eastAsiaTheme="minorEastAsia"/>
+                <w:lang w:eastAsia="zh-CN"/>
+              </w:rPr>
+            </w:pPr>
+            <w:r>
+              <w:rPr>
+                <w:rFonts w:hint="eastAsia" w:eastAsiaTheme="minorEastAsia"/>
+                <w:lang w:eastAsia="zh-CN"/>
+              </w:rPr>
+              <w:drawing>
+                <wp:inline distT="0" distB="0" distL="114300" distR="114300">
+                  <wp:extent cx="4348480" cy="3261360"/>
+                  <wp:effectExtent l="0" t="0" r="7620" b="2540"/>
+                  <wp:docPr id="26" name="图片 26" descr="4.1"/>
+                  <wp:cNvGraphicFramePr>
+                    <a:graphicFrameLocks xmlns:a="http://schemas.openxmlformats.org/drawingml/2006/main" noChangeAspect="1"/>
+                  </wp:cNvGraphicFramePr>
+                  <a:graphic xmlns:a="http://schemas.openxmlformats.org/drawingml/2006/main">
+                    <a:graphicData uri="http://schemas.openxmlformats.org/drawingml/2006/picture">
+                      <pic:pic xmlns:pic="http://schemas.openxmlformats.org/drawingml/2006/picture">
+                        <pic:nvPicPr>
+                          <pic:cNvPr id="26" name="图片 26" descr="4.1"/>
+                          <pic:cNvPicPr>
+                            <a:picLocks noChangeAspect="1"/>
+                          </pic:cNvPicPr>
+                        </pic:nvPicPr>
+                        <pic:blipFill>
+                          <a:blip r:embed="rId30"/>
+                          <a:stretch>
+                            <a:fillRect/>
+                          </a:stretch>
+                        </pic:blipFill>
+                        <pic:spPr>
+                          <a:xfrm>
+                            <a:off x="0" y="0"/>
+                            <a:ext cx="4348480" cy="3261360"/>
+                          </a:xfrm>
+                          <a:prstGeom prst="rect">
+                            <a:avLst/>
+                          </a:prstGeom>
+                        </pic:spPr>
+                      </pic:pic>
+                    </a:graphicData>
+                  </a:graphic>
+                </wp:inline>
+              </w:drawing>
+            </w:r>
           </w:p>
         </w:tc>
       </w:tr>
@@ -5909,6 +5276,8 @@
         <w:tc>
           <w:tcPr>
             <w:tcW w:w="7648" w:type="dxa"/>
+            <w:vMerge w:val="continue"/>
+            <w:tcBorders/>
             <w:vAlign w:val="center"/>
           </w:tcPr>
           <w:p>
@@ -5959,6 +5328,8 @@
         <w:tc>
           <w:tcPr>
             <w:tcW w:w="7648" w:type="dxa"/>
+            <w:vMerge w:val="continue"/>
+            <w:tcBorders/>
             <w:vAlign w:val="center"/>
           </w:tcPr>
           <w:p>
@@ -6009,6 +5380,8 @@
         <w:tc>
           <w:tcPr>
             <w:tcW w:w="7648" w:type="dxa"/>
+            <w:vMerge w:val="continue"/>
+            <w:tcBorders/>
             <w:vAlign w:val="center"/>
           </w:tcPr>
           <w:p>
@@ -6096,6 +5469,900 @@
         <w:tc>
           <w:tcPr>
             <w:tcW w:w="7648" w:type="dxa"/>
+            <w:vMerge w:val="restart"/>
+            <w:vAlign w:val="center"/>
+          </w:tcPr>
+          <w:p>
+            <w:pPr>
+              <w:jc w:val="center"/>
+              <w:rPr>
+                <w:rFonts w:hint="eastAsia" w:eastAsiaTheme="minorEastAsia"/>
+                <w:lang w:eastAsia="zh-CN"/>
+              </w:rPr>
+            </w:pPr>
+            <w:r>
+              <w:rPr>
+                <w:rFonts w:hint="eastAsia" w:eastAsiaTheme="minorEastAsia"/>
+                <w:lang w:eastAsia="zh-CN"/>
+              </w:rPr>
+              <w:drawing>
+                <wp:inline distT="0" distB="0" distL="114300" distR="114300">
+                  <wp:extent cx="4709795" cy="2647950"/>
+                  <wp:effectExtent l="0" t="0" r="1905" b="6350"/>
+                  <wp:docPr id="27" name="图片 27" descr="f63d3a55d7f520280cae0c6b2741916"/>
+                  <wp:cNvGraphicFramePr>
+                    <a:graphicFrameLocks xmlns:a="http://schemas.openxmlformats.org/drawingml/2006/main" noChangeAspect="1"/>
+                  </wp:cNvGraphicFramePr>
+                  <a:graphic xmlns:a="http://schemas.openxmlformats.org/drawingml/2006/main">
+                    <a:graphicData uri="http://schemas.openxmlformats.org/drawingml/2006/picture">
+                      <pic:pic xmlns:pic="http://schemas.openxmlformats.org/drawingml/2006/picture">
+                        <pic:nvPicPr>
+                          <pic:cNvPr id="27" name="图片 27" descr="f63d3a55d7f520280cae0c6b2741916"/>
+                          <pic:cNvPicPr>
+                            <a:picLocks noChangeAspect="1"/>
+                          </pic:cNvPicPr>
+                        </pic:nvPicPr>
+                        <pic:blipFill>
+                          <a:blip r:embed="rId31"/>
+                          <a:stretch>
+                            <a:fillRect/>
+                          </a:stretch>
+                        </pic:blipFill>
+                        <pic:spPr>
+                          <a:xfrm>
+                            <a:off x="0" y="0"/>
+                            <a:ext cx="4709795" cy="2647950"/>
+                          </a:xfrm>
+                          <a:prstGeom prst="rect">
+                            <a:avLst/>
+                          </a:prstGeom>
+                        </pic:spPr>
+                      </pic:pic>
+                    </a:graphicData>
+                  </a:graphic>
+                </wp:inline>
+              </w:drawing>
+            </w:r>
+          </w:p>
+        </w:tc>
+      </w:tr>
+      <w:tr>
+        <w:tblPrEx>
+          <w:tblBorders>
+            <w:top w:val="single" w:color="auto" w:sz="4" w:space="0"/>
+            <w:left w:val="single" w:color="auto" w:sz="4" w:space="0"/>
+            <w:bottom w:val="single" w:color="auto" w:sz="4" w:space="0"/>
+            <w:right w:val="single" w:color="auto" w:sz="4" w:space="0"/>
+            <w:insideH w:val="single" w:color="auto" w:sz="4" w:space="0"/>
+            <w:insideV w:val="single" w:color="auto" w:sz="4" w:space="0"/>
+          </w:tblBorders>
+          <w:tblCellMar>
+            <w:top w:w="0" w:type="dxa"/>
+            <w:left w:w="108" w:type="dxa"/>
+            <w:bottom w:w="0" w:type="dxa"/>
+            <w:right w:w="108" w:type="dxa"/>
+          </w:tblCellMar>
+        </w:tblPrEx>
+        <w:tc>
+          <w:tcPr>
+            <w:tcW w:w="1696" w:type="dxa"/>
+            <w:vAlign w:val="center"/>
+          </w:tcPr>
+          <w:p>
+            <w:pPr>
+              <w:jc w:val="center"/>
+              <w:rPr>
+                <w:b/>
+              </w:rPr>
+            </w:pPr>
+            <w:r>
+              <w:rPr>
+                <w:rFonts w:hint="eastAsia"/>
+                <w:b/>
+              </w:rPr>
+              <w:t>抽样后数据</w:t>
+            </w:r>
+          </w:p>
+        </w:tc>
+        <w:tc>
+          <w:tcPr>
+            <w:tcW w:w="7648" w:type="dxa"/>
+            <w:vMerge w:val="continue"/>
+            <w:tcBorders/>
+            <w:vAlign w:val="center"/>
+          </w:tcPr>
+          <w:p>
+            <w:pPr>
+              <w:jc w:val="center"/>
+            </w:pPr>
+          </w:p>
+        </w:tc>
+      </w:tr>
+      <w:tr>
+        <w:tblPrEx>
+          <w:tblBorders>
+            <w:top w:val="single" w:color="auto" w:sz="4" w:space="0"/>
+            <w:left w:val="single" w:color="auto" w:sz="4" w:space="0"/>
+            <w:bottom w:val="single" w:color="auto" w:sz="4" w:space="0"/>
+            <w:right w:val="single" w:color="auto" w:sz="4" w:space="0"/>
+            <w:insideH w:val="single" w:color="auto" w:sz="4" w:space="0"/>
+            <w:insideV w:val="single" w:color="auto" w:sz="4" w:space="0"/>
+          </w:tblBorders>
+          <w:tblCellMar>
+            <w:top w:w="0" w:type="dxa"/>
+            <w:left w:w="108" w:type="dxa"/>
+            <w:bottom w:w="0" w:type="dxa"/>
+            <w:right w:w="108" w:type="dxa"/>
+          </w:tblCellMar>
+        </w:tblPrEx>
+        <w:tc>
+          <w:tcPr>
+            <w:tcW w:w="9344" w:type="dxa"/>
+            <w:gridSpan w:val="2"/>
+            <w:vAlign w:val="center"/>
+          </w:tcPr>
+          <w:p>
+            <w:pPr>
+              <w:jc w:val="center"/>
+            </w:pPr>
+            <w:r>
+              <w:rPr>
+                <w:rFonts w:hint="eastAsia"/>
+                <w:b/>
+              </w:rPr>
+              <w:t>示波器实测波形图（频域）</w:t>
+            </w:r>
+          </w:p>
+        </w:tc>
+      </w:tr>
+      <w:tr>
+        <w:tblPrEx>
+          <w:tblBorders>
+            <w:top w:val="single" w:color="auto" w:sz="4" w:space="0"/>
+            <w:left w:val="single" w:color="auto" w:sz="4" w:space="0"/>
+            <w:bottom w:val="single" w:color="auto" w:sz="4" w:space="0"/>
+            <w:right w:val="single" w:color="auto" w:sz="4" w:space="0"/>
+            <w:insideH w:val="single" w:color="auto" w:sz="4" w:space="0"/>
+            <w:insideV w:val="single" w:color="auto" w:sz="4" w:space="0"/>
+          </w:tblBorders>
+          <w:tblCellMar>
+            <w:top w:w="0" w:type="dxa"/>
+            <w:left w:w="108" w:type="dxa"/>
+            <w:bottom w:w="0" w:type="dxa"/>
+            <w:right w:w="108" w:type="dxa"/>
+          </w:tblCellMar>
+        </w:tblPrEx>
+        <w:tc>
+          <w:tcPr>
+            <w:tcW w:w="1696" w:type="dxa"/>
+            <w:vAlign w:val="center"/>
+          </w:tcPr>
+          <w:p>
+            <w:pPr>
+              <w:jc w:val="center"/>
+              <w:rPr>
+                <w:b/>
+              </w:rPr>
+            </w:pPr>
+            <w:r>
+              <w:rPr>
+                <w:rFonts w:hint="eastAsia"/>
+                <w:b/>
+              </w:rPr>
+              <w:t>数据源数据</w:t>
+            </w:r>
+          </w:p>
+        </w:tc>
+        <w:tc>
+          <w:tcPr>
+            <w:tcW w:w="7648" w:type="dxa"/>
+            <w:vAlign w:val="center"/>
+          </w:tcPr>
+          <w:p>
+            <w:pPr>
+              <w:jc w:val="center"/>
+              <w:rPr>
+                <w:rFonts w:hint="eastAsia" w:eastAsiaTheme="minorEastAsia"/>
+                <w:b/>
+                <w:lang w:eastAsia="zh-CN"/>
+              </w:rPr>
+            </w:pPr>
+            <w:r>
+              <w:rPr>
+                <w:rFonts w:hint="eastAsia" w:eastAsiaTheme="minorEastAsia"/>
+                <w:b/>
+                <w:lang w:eastAsia="zh-CN"/>
+              </w:rPr>
+              <w:drawing>
+                <wp:inline distT="0" distB="0" distL="114300" distR="114300">
+                  <wp:extent cx="4709795" cy="2647950"/>
+                  <wp:effectExtent l="0" t="0" r="1905" b="6350"/>
+                  <wp:docPr id="28" name="图片 28" descr="3c2ebeb087136e8c92207b632d7b2fb"/>
+                  <wp:cNvGraphicFramePr>
+                    <a:graphicFrameLocks xmlns:a="http://schemas.openxmlformats.org/drawingml/2006/main" noChangeAspect="1"/>
+                  </wp:cNvGraphicFramePr>
+                  <a:graphic xmlns:a="http://schemas.openxmlformats.org/drawingml/2006/main">
+                    <a:graphicData uri="http://schemas.openxmlformats.org/drawingml/2006/picture">
+                      <pic:pic xmlns:pic="http://schemas.openxmlformats.org/drawingml/2006/picture">
+                        <pic:nvPicPr>
+                          <pic:cNvPr id="28" name="图片 28" descr="3c2ebeb087136e8c92207b632d7b2fb"/>
+                          <pic:cNvPicPr>
+                            <a:picLocks noChangeAspect="1"/>
+                          </pic:cNvPicPr>
+                        </pic:nvPicPr>
+                        <pic:blipFill>
+                          <a:blip r:embed="rId32"/>
+                          <a:stretch>
+                            <a:fillRect/>
+                          </a:stretch>
+                        </pic:blipFill>
+                        <pic:spPr>
+                          <a:xfrm>
+                            <a:off x="0" y="0"/>
+                            <a:ext cx="4709795" cy="2647950"/>
+                          </a:xfrm>
+                          <a:prstGeom prst="rect">
+                            <a:avLst/>
+                          </a:prstGeom>
+                        </pic:spPr>
+                      </pic:pic>
+                    </a:graphicData>
+                  </a:graphic>
+                </wp:inline>
+              </w:drawing>
+            </w:r>
+          </w:p>
+        </w:tc>
+      </w:tr>
+      <w:tr>
+        <w:tblPrEx>
+          <w:tblBorders>
+            <w:top w:val="single" w:color="auto" w:sz="4" w:space="0"/>
+            <w:left w:val="single" w:color="auto" w:sz="4" w:space="0"/>
+            <w:bottom w:val="single" w:color="auto" w:sz="4" w:space="0"/>
+            <w:right w:val="single" w:color="auto" w:sz="4" w:space="0"/>
+            <w:insideH w:val="single" w:color="auto" w:sz="4" w:space="0"/>
+            <w:insideV w:val="single" w:color="auto" w:sz="4" w:space="0"/>
+          </w:tblBorders>
+          <w:tblCellMar>
+            <w:top w:w="0" w:type="dxa"/>
+            <w:left w:w="108" w:type="dxa"/>
+            <w:bottom w:w="0" w:type="dxa"/>
+            <w:right w:w="108" w:type="dxa"/>
+          </w:tblCellMar>
+        </w:tblPrEx>
+        <w:tc>
+          <w:tcPr>
+            <w:tcW w:w="1696" w:type="dxa"/>
+            <w:vAlign w:val="center"/>
+          </w:tcPr>
+          <w:p>
+            <w:pPr>
+              <w:jc w:val="center"/>
+              <w:rPr>
+                <w:b/>
+              </w:rPr>
+            </w:pPr>
+            <w:r>
+              <w:rPr>
+                <w:rFonts w:hint="eastAsia"/>
+                <w:b/>
+              </w:rPr>
+              <w:t>抽样后数据</w:t>
+            </w:r>
+          </w:p>
+        </w:tc>
+        <w:tc>
+          <w:tcPr>
+            <w:tcW w:w="7648" w:type="dxa"/>
+            <w:vAlign w:val="center"/>
+          </w:tcPr>
+          <w:p>
+            <w:pPr>
+              <w:jc w:val="center"/>
+              <w:rPr>
+                <w:rFonts w:hint="eastAsia" w:eastAsiaTheme="minorEastAsia"/>
+                <w:b/>
+                <w:lang w:eastAsia="zh-CN"/>
+              </w:rPr>
+            </w:pPr>
+            <w:r>
+              <w:rPr>
+                <w:rFonts w:hint="eastAsia" w:eastAsiaTheme="minorEastAsia"/>
+                <w:b/>
+                <w:lang w:eastAsia="zh-CN"/>
+              </w:rPr>
+              <w:drawing>
+                <wp:inline distT="0" distB="0" distL="114300" distR="114300">
+                  <wp:extent cx="4709795" cy="2647950"/>
+                  <wp:effectExtent l="0" t="0" r="1905" b="6350"/>
+                  <wp:docPr id="29" name="图片 29" descr="e3a11760e892d6820c38ceac53aeec9"/>
+                  <wp:cNvGraphicFramePr>
+                    <a:graphicFrameLocks xmlns:a="http://schemas.openxmlformats.org/drawingml/2006/main" noChangeAspect="1"/>
+                  </wp:cNvGraphicFramePr>
+                  <a:graphic xmlns:a="http://schemas.openxmlformats.org/drawingml/2006/main">
+                    <a:graphicData uri="http://schemas.openxmlformats.org/drawingml/2006/picture">
+                      <pic:pic xmlns:pic="http://schemas.openxmlformats.org/drawingml/2006/picture">
+                        <pic:nvPicPr>
+                          <pic:cNvPr id="29" name="图片 29" descr="e3a11760e892d6820c38ceac53aeec9"/>
+                          <pic:cNvPicPr>
+                            <a:picLocks noChangeAspect="1"/>
+                          </pic:cNvPicPr>
+                        </pic:nvPicPr>
+                        <pic:blipFill>
+                          <a:blip r:embed="rId33"/>
+                          <a:stretch>
+                            <a:fillRect/>
+                          </a:stretch>
+                        </pic:blipFill>
+                        <pic:spPr>
+                          <a:xfrm>
+                            <a:off x="0" y="0"/>
+                            <a:ext cx="4709795" cy="2647950"/>
+                          </a:xfrm>
+                          <a:prstGeom prst="rect">
+                            <a:avLst/>
+                          </a:prstGeom>
+                        </pic:spPr>
+                      </pic:pic>
+                    </a:graphicData>
+                  </a:graphic>
+                </wp:inline>
+              </w:drawing>
+            </w:r>
+          </w:p>
+        </w:tc>
+      </w:tr>
+      <w:tr>
+        <w:tblPrEx>
+          <w:tblBorders>
+            <w:top w:val="single" w:color="auto" w:sz="4" w:space="0"/>
+            <w:left w:val="single" w:color="auto" w:sz="4" w:space="0"/>
+            <w:bottom w:val="single" w:color="auto" w:sz="4" w:space="0"/>
+            <w:right w:val="single" w:color="auto" w:sz="4" w:space="0"/>
+            <w:insideH w:val="single" w:color="auto" w:sz="4" w:space="0"/>
+            <w:insideV w:val="single" w:color="auto" w:sz="4" w:space="0"/>
+          </w:tblBorders>
+          <w:tblCellMar>
+            <w:top w:w="0" w:type="dxa"/>
+            <w:left w:w="108" w:type="dxa"/>
+            <w:bottom w:w="0" w:type="dxa"/>
+            <w:right w:w="108" w:type="dxa"/>
+          </w:tblCellMar>
+        </w:tblPrEx>
+        <w:tc>
+          <w:tcPr>
+            <w:tcW w:w="9344" w:type="dxa"/>
+            <w:gridSpan w:val="2"/>
+            <w:vAlign w:val="center"/>
+          </w:tcPr>
+          <w:p>
+            <w:r>
+              <w:rPr>
+                <w:b/>
+              </w:rPr>
+              <w:t>分析结果</w:t>
+            </w:r>
+            <w:r>
+              <w:rPr>
+                <w:rFonts w:hint="eastAsia"/>
+                <w:b/>
+              </w:rPr>
+              <w:t>：</w:t>
+            </w:r>
+            <w:r>
+              <w:rPr>
+                <w:rFonts w:hint="eastAsia"/>
+              </w:rPr>
+              <w:t>对比理想抽样和自然抽样两种不同采样方式的仿真波形图，可以得出：理想抽样下的抽样脉冲是</w:t>
+            </w:r>
+            <w:r>
+              <w:rPr>
+                <w:rFonts w:hint="eastAsia"/>
+                <w:b/>
+                <w:u w:val="thick"/>
+                <w:lang w:val="en-US" w:eastAsia="zh-CN"/>
+              </w:rPr>
+              <w:t>窄脉冲</w:t>
+            </w:r>
+            <w:r>
+              <w:rPr>
+                <w:rFonts w:hint="eastAsia"/>
+              </w:rPr>
+              <w:t>；自然抽样下的抽样脉冲是</w:t>
+            </w:r>
+            <w:r>
+              <w:rPr>
+                <w:rFonts w:hint="eastAsia"/>
+                <w:b/>
+                <w:u w:val="thick"/>
+              </w:rPr>
+              <w:t>具有一定宽度的矩形脉冲</w:t>
+            </w:r>
+            <w:r>
+              <w:rPr>
+                <w:rFonts w:hint="eastAsia"/>
+              </w:rPr>
+              <w:t>，自然抽样后的脉冲变化幅度（顶部）随</w:t>
+            </w:r>
+            <w:r>
+              <w:rPr>
+                <w:rFonts w:hint="eastAsia"/>
+                <w:b/>
+                <w:u w:val="thick"/>
+              </w:rPr>
+              <w:t>被采信号的幅值</w:t>
+            </w:r>
+            <w:r>
+              <w:rPr>
+                <w:rFonts w:hint="eastAsia"/>
+              </w:rPr>
+              <w:t>变化。</w:t>
+            </w:r>
+          </w:p>
+        </w:tc>
+      </w:tr>
+    </w:tbl>
+    <w:p>
+      <w:r>
+        <w:rPr>
+          <w:rFonts w:hint="eastAsia"/>
+        </w:rPr>
+        <w:t>3、平顶抽样软件仿真波形和示波器实测波形</w:t>
+      </w:r>
+    </w:p>
+    <w:tbl>
+      <w:tblPr>
+        <w:tblStyle w:val="7"/>
+        <w:tblW w:w="0" w:type="auto"/>
+        <w:tblInd w:w="0" w:type="dxa"/>
+        <w:tblBorders>
+          <w:top w:val="single" w:color="auto" w:sz="4" w:space="0"/>
+          <w:left w:val="single" w:color="auto" w:sz="4" w:space="0"/>
+          <w:bottom w:val="single" w:color="auto" w:sz="4" w:space="0"/>
+          <w:right w:val="single" w:color="auto" w:sz="4" w:space="0"/>
+          <w:insideH w:val="single" w:color="auto" w:sz="4" w:space="0"/>
+          <w:insideV w:val="single" w:color="auto" w:sz="4" w:space="0"/>
+        </w:tblBorders>
+        <w:tblLayout w:type="autofit"/>
+        <w:tblCellMar>
+          <w:top w:w="0" w:type="dxa"/>
+          <w:left w:w="108" w:type="dxa"/>
+          <w:bottom w:w="0" w:type="dxa"/>
+          <w:right w:w="108" w:type="dxa"/>
+        </w:tblCellMar>
+      </w:tblPr>
+      <w:tblGrid>
+        <w:gridCol w:w="1696"/>
+        <w:gridCol w:w="7648"/>
+      </w:tblGrid>
+      <w:tr>
+        <w:tblPrEx>
+          <w:tblBorders>
+            <w:top w:val="single" w:color="auto" w:sz="4" w:space="0"/>
+            <w:left w:val="single" w:color="auto" w:sz="4" w:space="0"/>
+            <w:bottom w:val="single" w:color="auto" w:sz="4" w:space="0"/>
+            <w:right w:val="single" w:color="auto" w:sz="4" w:space="0"/>
+            <w:insideH w:val="single" w:color="auto" w:sz="4" w:space="0"/>
+            <w:insideV w:val="single" w:color="auto" w:sz="4" w:space="0"/>
+          </w:tblBorders>
+          <w:tblCellMar>
+            <w:top w:w="0" w:type="dxa"/>
+            <w:left w:w="108" w:type="dxa"/>
+            <w:bottom w:w="0" w:type="dxa"/>
+            <w:right w:w="108" w:type="dxa"/>
+          </w:tblCellMar>
+        </w:tblPrEx>
+        <w:tc>
+          <w:tcPr>
+            <w:tcW w:w="1696" w:type="dxa"/>
+            <w:vAlign w:val="center"/>
+          </w:tcPr>
+          <w:p>
+            <w:pPr>
+              <w:jc w:val="center"/>
+              <w:rPr>
+                <w:b/>
+              </w:rPr>
+            </w:pPr>
+            <w:r>
+              <w:rPr>
+                <w:rFonts w:hint="eastAsia"/>
+                <w:b/>
+              </w:rPr>
+              <w:t>参数配置</w:t>
+            </w:r>
+          </w:p>
+        </w:tc>
+        <w:tc>
+          <w:tcPr>
+            <w:tcW w:w="7648" w:type="dxa"/>
+            <w:vAlign w:val="center"/>
+          </w:tcPr>
+          <w:p>
+            <w:pPr>
+              <w:jc w:val="center"/>
+              <w:rPr>
+                <w:b/>
+              </w:rPr>
+            </w:pPr>
+            <w:r>
+              <w:rPr>
+                <w:rFonts w:hint="eastAsia"/>
+                <w:b/>
+              </w:rPr>
+              <w:t>抽样频率：50Hz，抽样方式：平顶抽样</w:t>
+            </w:r>
+          </w:p>
+        </w:tc>
+      </w:tr>
+      <w:tr>
+        <w:tblPrEx>
+          <w:tblBorders>
+            <w:top w:val="single" w:color="auto" w:sz="4" w:space="0"/>
+            <w:left w:val="single" w:color="auto" w:sz="4" w:space="0"/>
+            <w:bottom w:val="single" w:color="auto" w:sz="4" w:space="0"/>
+            <w:right w:val="single" w:color="auto" w:sz="4" w:space="0"/>
+            <w:insideH w:val="single" w:color="auto" w:sz="4" w:space="0"/>
+            <w:insideV w:val="single" w:color="auto" w:sz="4" w:space="0"/>
+          </w:tblBorders>
+          <w:tblCellMar>
+            <w:top w:w="0" w:type="dxa"/>
+            <w:left w:w="108" w:type="dxa"/>
+            <w:bottom w:w="0" w:type="dxa"/>
+            <w:right w:w="108" w:type="dxa"/>
+          </w:tblCellMar>
+        </w:tblPrEx>
+        <w:tc>
+          <w:tcPr>
+            <w:tcW w:w="9344" w:type="dxa"/>
+            <w:gridSpan w:val="2"/>
+            <w:vAlign w:val="center"/>
+          </w:tcPr>
+          <w:p>
+            <w:pPr>
+              <w:jc w:val="center"/>
+              <w:rPr>
+                <w:b/>
+              </w:rPr>
+            </w:pPr>
+            <w:r>
+              <w:rPr>
+                <w:b/>
+              </w:rPr>
+              <w:t>软件仿真波形图</w:t>
+            </w:r>
+          </w:p>
+        </w:tc>
+      </w:tr>
+      <w:tr>
+        <w:tblPrEx>
+          <w:tblCellMar>
+            <w:top w:w="0" w:type="dxa"/>
+            <w:left w:w="108" w:type="dxa"/>
+            <w:bottom w:w="0" w:type="dxa"/>
+            <w:right w:w="108" w:type="dxa"/>
+          </w:tblCellMar>
+        </w:tblPrEx>
+        <w:trPr>
+          <w:trHeight w:val="90" w:hRule="atLeast"/>
+        </w:trPr>
+        <w:tc>
+          <w:tcPr>
+            <w:tcW w:w="1696" w:type="dxa"/>
+            <w:vAlign w:val="center"/>
+          </w:tcPr>
+          <w:p>
+            <w:pPr>
+              <w:jc w:val="center"/>
+              <w:rPr>
+                <w:b/>
+              </w:rPr>
+            </w:pPr>
+            <w:r>
+              <w:rPr>
+                <w:rFonts w:hint="eastAsia"/>
+                <w:b/>
+              </w:rPr>
+              <w:t>数据源数据</w:t>
+            </w:r>
+          </w:p>
+        </w:tc>
+        <w:tc>
+          <w:tcPr>
+            <w:tcW w:w="7648" w:type="dxa"/>
+            <w:vMerge w:val="restart"/>
+            <w:vAlign w:val="center"/>
+          </w:tcPr>
+          <w:p>
+            <w:pPr>
+              <w:jc w:val="center"/>
+              <w:rPr>
+                <w:rFonts w:hint="eastAsia" w:eastAsiaTheme="minorEastAsia"/>
+                <w:lang w:eastAsia="zh-CN"/>
+              </w:rPr>
+            </w:pPr>
+            <w:r>
+              <w:rPr>
+                <w:rFonts w:hint="eastAsia" w:eastAsiaTheme="minorEastAsia"/>
+                <w:lang w:eastAsia="zh-CN"/>
+              </w:rPr>
+              <w:drawing>
+                <wp:inline distT="0" distB="0" distL="114300" distR="114300">
+                  <wp:extent cx="3646805" cy="2158365"/>
+                  <wp:effectExtent l="0" t="0" r="10795" b="635"/>
+                  <wp:docPr id="32" name="图片 32" descr="5"/>
+                  <wp:cNvGraphicFramePr>
+                    <a:graphicFrameLocks xmlns:a="http://schemas.openxmlformats.org/drawingml/2006/main" noChangeAspect="1"/>
+                  </wp:cNvGraphicFramePr>
+                  <a:graphic xmlns:a="http://schemas.openxmlformats.org/drawingml/2006/main">
+                    <a:graphicData uri="http://schemas.openxmlformats.org/drawingml/2006/picture">
+                      <pic:pic xmlns:pic="http://schemas.openxmlformats.org/drawingml/2006/picture">
+                        <pic:nvPicPr>
+                          <pic:cNvPr id="32" name="图片 32" descr="5"/>
+                          <pic:cNvPicPr>
+                            <a:picLocks noChangeAspect="1"/>
+                          </pic:cNvPicPr>
+                        </pic:nvPicPr>
+                        <pic:blipFill>
+                          <a:blip r:embed="rId34"/>
+                          <a:stretch>
+                            <a:fillRect/>
+                          </a:stretch>
+                        </pic:blipFill>
+                        <pic:spPr>
+                          <a:xfrm>
+                            <a:off x="0" y="0"/>
+                            <a:ext cx="3646805" cy="2158365"/>
+                          </a:xfrm>
+                          <a:prstGeom prst="rect">
+                            <a:avLst/>
+                          </a:prstGeom>
+                        </pic:spPr>
+                      </pic:pic>
+                    </a:graphicData>
+                  </a:graphic>
+                </wp:inline>
+              </w:drawing>
+            </w:r>
+          </w:p>
+        </w:tc>
+      </w:tr>
+      <w:tr>
+        <w:tblPrEx>
+          <w:tblBorders>
+            <w:top w:val="single" w:color="auto" w:sz="4" w:space="0"/>
+            <w:left w:val="single" w:color="auto" w:sz="4" w:space="0"/>
+            <w:bottom w:val="single" w:color="auto" w:sz="4" w:space="0"/>
+            <w:right w:val="single" w:color="auto" w:sz="4" w:space="0"/>
+            <w:insideH w:val="single" w:color="auto" w:sz="4" w:space="0"/>
+            <w:insideV w:val="single" w:color="auto" w:sz="4" w:space="0"/>
+          </w:tblBorders>
+          <w:tblCellMar>
+            <w:top w:w="0" w:type="dxa"/>
+            <w:left w:w="108" w:type="dxa"/>
+            <w:bottom w:w="0" w:type="dxa"/>
+            <w:right w:w="108" w:type="dxa"/>
+          </w:tblCellMar>
+        </w:tblPrEx>
+        <w:tc>
+          <w:tcPr>
+            <w:tcW w:w="1696" w:type="dxa"/>
+            <w:vAlign w:val="center"/>
+          </w:tcPr>
+          <w:p>
+            <w:pPr>
+              <w:jc w:val="center"/>
+              <w:rPr>
+                <w:b/>
+              </w:rPr>
+            </w:pPr>
+            <w:r>
+              <w:rPr>
+                <w:rFonts w:hint="eastAsia"/>
+                <w:b/>
+              </w:rPr>
+              <w:t>抽样脉冲</w:t>
+            </w:r>
+          </w:p>
+        </w:tc>
+        <w:tc>
+          <w:tcPr>
+            <w:tcW w:w="7648" w:type="dxa"/>
+            <w:vMerge w:val="continue"/>
+            <w:tcBorders/>
+            <w:vAlign w:val="center"/>
+          </w:tcPr>
+          <w:p>
+            <w:pPr>
+              <w:jc w:val="center"/>
+            </w:pPr>
+          </w:p>
+        </w:tc>
+      </w:tr>
+      <w:tr>
+        <w:tblPrEx>
+          <w:tblBorders>
+            <w:top w:val="single" w:color="auto" w:sz="4" w:space="0"/>
+            <w:left w:val="single" w:color="auto" w:sz="4" w:space="0"/>
+            <w:bottom w:val="single" w:color="auto" w:sz="4" w:space="0"/>
+            <w:right w:val="single" w:color="auto" w:sz="4" w:space="0"/>
+            <w:insideH w:val="single" w:color="auto" w:sz="4" w:space="0"/>
+            <w:insideV w:val="single" w:color="auto" w:sz="4" w:space="0"/>
+          </w:tblBorders>
+          <w:tblCellMar>
+            <w:top w:w="0" w:type="dxa"/>
+            <w:left w:w="108" w:type="dxa"/>
+            <w:bottom w:w="0" w:type="dxa"/>
+            <w:right w:w="108" w:type="dxa"/>
+          </w:tblCellMar>
+        </w:tblPrEx>
+        <w:tc>
+          <w:tcPr>
+            <w:tcW w:w="1696" w:type="dxa"/>
+            <w:vAlign w:val="center"/>
+          </w:tcPr>
+          <w:p>
+            <w:pPr>
+              <w:jc w:val="center"/>
+              <w:rPr>
+                <w:b/>
+              </w:rPr>
+            </w:pPr>
+            <w:r>
+              <w:rPr>
+                <w:rFonts w:hint="eastAsia"/>
+                <w:b/>
+              </w:rPr>
+              <w:t>抽样后数据</w:t>
+            </w:r>
+          </w:p>
+        </w:tc>
+        <w:tc>
+          <w:tcPr>
+            <w:tcW w:w="7648" w:type="dxa"/>
+            <w:vMerge w:val="continue"/>
+            <w:tcBorders/>
+            <w:vAlign w:val="center"/>
+          </w:tcPr>
+          <w:p>
+            <w:pPr>
+              <w:jc w:val="center"/>
+            </w:pPr>
+          </w:p>
+        </w:tc>
+      </w:tr>
+      <w:tr>
+        <w:tblPrEx>
+          <w:tblBorders>
+            <w:top w:val="single" w:color="auto" w:sz="4" w:space="0"/>
+            <w:left w:val="single" w:color="auto" w:sz="4" w:space="0"/>
+            <w:bottom w:val="single" w:color="auto" w:sz="4" w:space="0"/>
+            <w:right w:val="single" w:color="auto" w:sz="4" w:space="0"/>
+            <w:insideH w:val="single" w:color="auto" w:sz="4" w:space="0"/>
+            <w:insideV w:val="single" w:color="auto" w:sz="4" w:space="0"/>
+          </w:tblBorders>
+          <w:tblCellMar>
+            <w:top w:w="0" w:type="dxa"/>
+            <w:left w:w="108" w:type="dxa"/>
+            <w:bottom w:w="0" w:type="dxa"/>
+            <w:right w:w="108" w:type="dxa"/>
+          </w:tblCellMar>
+        </w:tblPrEx>
+        <w:tc>
+          <w:tcPr>
+            <w:tcW w:w="1696" w:type="dxa"/>
+            <w:vAlign w:val="center"/>
+          </w:tcPr>
+          <w:p>
+            <w:pPr>
+              <w:jc w:val="center"/>
+              <w:rPr>
+                <w:b/>
+              </w:rPr>
+            </w:pPr>
+            <w:r>
+              <w:rPr>
+                <w:rFonts w:hint="eastAsia"/>
+                <w:b/>
+              </w:rPr>
+              <w:t>还原后数据</w:t>
+            </w:r>
+          </w:p>
+        </w:tc>
+        <w:tc>
+          <w:tcPr>
+            <w:tcW w:w="7648" w:type="dxa"/>
+            <w:vMerge w:val="continue"/>
+            <w:tcBorders/>
+            <w:vAlign w:val="center"/>
+          </w:tcPr>
+          <w:p>
+            <w:pPr>
+              <w:jc w:val="center"/>
+            </w:pPr>
+          </w:p>
+        </w:tc>
+      </w:tr>
+      <w:tr>
+        <w:tblPrEx>
+          <w:tblBorders>
+            <w:top w:val="single" w:color="auto" w:sz="4" w:space="0"/>
+            <w:left w:val="single" w:color="auto" w:sz="4" w:space="0"/>
+            <w:bottom w:val="single" w:color="auto" w:sz="4" w:space="0"/>
+            <w:right w:val="single" w:color="auto" w:sz="4" w:space="0"/>
+            <w:insideH w:val="single" w:color="auto" w:sz="4" w:space="0"/>
+            <w:insideV w:val="single" w:color="auto" w:sz="4" w:space="0"/>
+          </w:tblBorders>
+          <w:tblCellMar>
+            <w:top w:w="0" w:type="dxa"/>
+            <w:left w:w="108" w:type="dxa"/>
+            <w:bottom w:w="0" w:type="dxa"/>
+            <w:right w:w="108" w:type="dxa"/>
+          </w:tblCellMar>
+        </w:tblPrEx>
+        <w:tc>
+          <w:tcPr>
+            <w:tcW w:w="9344" w:type="dxa"/>
+            <w:gridSpan w:val="2"/>
+            <w:vAlign w:val="center"/>
+          </w:tcPr>
+          <w:p>
+            <w:pPr>
+              <w:jc w:val="center"/>
+            </w:pPr>
+            <w:r>
+              <w:rPr>
+                <w:rFonts w:hint="eastAsia"/>
+                <w:b/>
+              </w:rPr>
+              <w:t>示波器实测波形图（时域）</w:t>
+            </w:r>
+          </w:p>
+        </w:tc>
+      </w:tr>
+      <w:tr>
+        <w:tblPrEx>
+          <w:tblBorders>
+            <w:top w:val="single" w:color="auto" w:sz="4" w:space="0"/>
+            <w:left w:val="single" w:color="auto" w:sz="4" w:space="0"/>
+            <w:bottom w:val="single" w:color="auto" w:sz="4" w:space="0"/>
+            <w:right w:val="single" w:color="auto" w:sz="4" w:space="0"/>
+            <w:insideH w:val="single" w:color="auto" w:sz="4" w:space="0"/>
+            <w:insideV w:val="single" w:color="auto" w:sz="4" w:space="0"/>
+          </w:tblBorders>
+          <w:tblCellMar>
+            <w:top w:w="0" w:type="dxa"/>
+            <w:left w:w="108" w:type="dxa"/>
+            <w:bottom w:w="0" w:type="dxa"/>
+            <w:right w:w="108" w:type="dxa"/>
+          </w:tblCellMar>
+        </w:tblPrEx>
+        <w:tc>
+          <w:tcPr>
+            <w:tcW w:w="1696" w:type="dxa"/>
+            <w:vAlign w:val="center"/>
+          </w:tcPr>
+          <w:p>
+            <w:pPr>
+              <w:jc w:val="center"/>
+              <w:rPr>
+                <w:b/>
+              </w:rPr>
+            </w:pPr>
+            <w:r>
+              <w:rPr>
+                <w:rFonts w:hint="eastAsia"/>
+                <w:b/>
+              </w:rPr>
+              <w:t>数据源数据</w:t>
+            </w:r>
+          </w:p>
+        </w:tc>
+        <w:tc>
+          <w:tcPr>
+            <w:tcW w:w="7648" w:type="dxa"/>
+            <w:vMerge w:val="restart"/>
             <w:vAlign w:val="center"/>
           </w:tcPr>
           <w:p>
@@ -6128,7 +6395,7 @@
                           </pic:cNvPicPr>
                         </pic:nvPicPr>
                         <pic:blipFill>
-                          <a:blip r:embed="rId30"/>
+                          <a:blip r:embed="rId35"/>
                           <a:stretch>
                             <a:fillRect/>
                           </a:stretch>
@@ -6192,6 +6459,8 @@
         <w:tc>
           <w:tcPr>
             <w:tcW w:w="7648" w:type="dxa"/>
+            <w:vMerge w:val="continue"/>
+            <w:tcBorders/>
             <w:vAlign w:val="center"/>
           </w:tcPr>
           <w:p>
@@ -6320,7 +6589,7 @@
                           </pic:cNvPicPr>
                         </pic:nvPicPr>
                         <pic:blipFill>
-                          <a:blip r:embed="rId31"/>
+                          <a:blip r:embed="rId36"/>
                           <a:stretch>
                             <a:fillRect/>
                           </a:stretch>
@@ -6395,7 +6664,6 @@
                 <w:lang w:eastAsia="zh-CN"/>
               </w:rPr>
             </w:pPr>
-            <w:bookmarkStart w:id="2" w:name="_GoBack"/>
             <w:r>
               <w:rPr>
                 <w:rFonts w:hint="eastAsia" w:eastAsiaTheme="minorEastAsia"/>
@@ -6420,7 +6688,7 @@
                           </pic:cNvPicPr>
                         </pic:nvPicPr>
                         <pic:blipFill>
-                          <a:blip r:embed="rId32"/>
+                          <a:blip r:embed="rId37"/>
                           <a:stretch>
                             <a:fillRect/>
                           </a:stretch>
@@ -6440,7 +6708,6 @@
                 </wp:inline>
               </w:drawing>
             </w:r>
-            <w:bookmarkEnd w:id="2"/>
           </w:p>
         </w:tc>
       </w:tr>
@@ -6493,7 +6760,7 @@
                 <w:b/>
                 <w:u w:val="thick"/>
               </w:rPr>
-              <w:t xml:space="preserve">        </w:t>
+              <w:t>具有一定宽度的矩形脉冲</w:t>
             </w:r>
             <w:r>
               <w:rPr>
@@ -6507,7 +6774,7 @@
                 <w:b/>
                 <w:u w:val="thick"/>
               </w:rPr>
-              <w:t xml:space="preserve">     </w:t>
+              <w:t>被采信号的幅值</w:t>
             </w:r>
             <w:r>
               <w:rPr>
@@ -6521,8 +6788,10 @@
                 <w:b/>
                 <w:u w:val="thick"/>
               </w:rPr>
-              <w:t xml:space="preserve">             </w:t>
-            </w:r>
+              <w:t>保持固定的幅度</w:t>
+            </w:r>
+            <w:bookmarkStart w:id="2" w:name="_GoBack"/>
+            <w:bookmarkEnd w:id="2"/>
             <w:r>
               <w:rPr>
                 <w:rFonts w:hint="eastAsia"/>
@@ -6800,6 +7069,7 @@
           </w:tblCellMar>
         </w:tblPrEx>
         <w:trPr>
+          <w:trHeight w:val="400" w:hRule="atLeast"/>
           <w:jc w:val="center"/>
         </w:trPr>
         <w:tc>
@@ -8248,7 +8518,7 @@
   <w:docDefaults>
     <w:rPrDefault>
       <w:rPr>
-        <w:rFonts w:asciiTheme="minorHAnsi" w:hAnsiTheme="minorHAnsi" w:eastAsiaTheme="minorEastAsia" w:cstheme="minorBidi"/>
+        <w:rFonts w:ascii="Times New Roman" w:hAnsi="Times New Roman" w:eastAsia="宋体" w:cs="Times New Roman"/>
       </w:rPr>
     </w:rPrDefault>
     <w:pPrDefault/>
@@ -8357,7 +8627,7 @@
     <w:lsdException w:uiPriority="99" w:name="HTML Sample"/>
     <w:lsdException w:uiPriority="99" w:name="HTML Typewriter"/>
     <w:lsdException w:uiPriority="99" w:name="HTML Variable"/>
-    <w:lsdException w:uiPriority="99" w:name="Normal Table"/>
+    <w:lsdException w:qFormat="1" w:uiPriority="99" w:name="Normal Table"/>
     <w:lsdException w:uiPriority="99" w:name="annotation subject"/>
     <w:lsdException w:uiPriority="99" w:name="Table Simple 1"/>
     <w:lsdException w:uiPriority="99" w:name="Table Simple 2"/>
@@ -8576,6 +8846,7 @@
     <w:name w:val="Normal Table"/>
     <w:semiHidden/>
     <w:unhideWhenUsed/>
+    <w:qFormat/>
     <w:uiPriority w:val="99"/>
     <w:tblPr>
       <w:tblCellMar>

</xml_diff>

<commit_message>
Auto commit on 2025-03-20
</commit_message>
<xml_diff>
--- a/无线通信实验/实验1 抽样定理实验指导书-学生版.docx
+++ b/无线通信实验/实验1 抽样定理实验指导书-学生版.docx
@@ -4492,7 +4492,6 @@
           <w:tcPr>
             <w:tcW w:w="7656" w:type="dxa"/>
             <w:vMerge w:val="continue"/>
-            <w:tcBorders/>
             <w:vAlign w:val="center"/>
           </w:tcPr>
           <w:p>
@@ -4647,6 +4646,12 @@
             <w:insideH w:val="single" w:color="auto" w:sz="4" w:space="0"/>
             <w:insideV w:val="single" w:color="auto" w:sz="4" w:space="0"/>
           </w:tblBorders>
+          <w:tblCellMar>
+            <w:top w:w="0" w:type="dxa"/>
+            <w:left w:w="108" w:type="dxa"/>
+            <w:bottom w:w="0" w:type="dxa"/>
+            <w:right w:w="108" w:type="dxa"/>
+          </w:tblCellMar>
         </w:tblPrEx>
         <w:tc>
           <w:tcPr>
@@ -4673,7 +4678,6 @@
           <w:tcPr>
             <w:tcW w:w="7656" w:type="dxa"/>
             <w:vMerge w:val="continue"/>
-            <w:tcBorders/>
             <w:vAlign w:val="center"/>
           </w:tcPr>
           <w:p>
@@ -4826,6 +4830,12 @@
             <w:insideH w:val="single" w:color="auto" w:sz="4" w:space="0"/>
             <w:insideV w:val="single" w:color="auto" w:sz="4" w:space="0"/>
           </w:tblBorders>
+          <w:tblCellMar>
+            <w:top w:w="0" w:type="dxa"/>
+            <w:left w:w="108" w:type="dxa"/>
+            <w:bottom w:w="0" w:type="dxa"/>
+            <w:right w:w="108" w:type="dxa"/>
+          </w:tblCellMar>
         </w:tblPrEx>
         <w:tc>
           <w:tcPr>
@@ -5277,7 +5287,6 @@
           <w:tcPr>
             <w:tcW w:w="7648" w:type="dxa"/>
             <w:vMerge w:val="continue"/>
-            <w:tcBorders/>
             <w:vAlign w:val="center"/>
           </w:tcPr>
           <w:p>
@@ -5329,7 +5338,6 @@
           <w:tcPr>
             <w:tcW w:w="7648" w:type="dxa"/>
             <w:vMerge w:val="continue"/>
-            <w:tcBorders/>
             <w:vAlign w:val="center"/>
           </w:tcPr>
           <w:p>
@@ -5381,7 +5389,6 @@
           <w:tcPr>
             <w:tcW w:w="7648" w:type="dxa"/>
             <w:vMerge w:val="continue"/>
-            <w:tcBorders/>
             <w:vAlign w:val="center"/>
           </w:tcPr>
           <w:p>
@@ -5568,7 +5575,6 @@
           <w:tcPr>
             <w:tcW w:w="7648" w:type="dxa"/>
             <w:vMerge w:val="continue"/>
-            <w:tcBorders/>
             <w:vAlign w:val="center"/>
           </w:tcPr>
           <w:p>
@@ -6037,6 +6043,14 @@
       </w:tr>
       <w:tr>
         <w:tblPrEx>
+          <w:tblBorders>
+            <w:top w:val="single" w:color="auto" w:sz="4" w:space="0"/>
+            <w:left w:val="single" w:color="auto" w:sz="4" w:space="0"/>
+            <w:bottom w:val="single" w:color="auto" w:sz="4" w:space="0"/>
+            <w:right w:val="single" w:color="auto" w:sz="4" w:space="0"/>
+            <w:insideH w:val="single" w:color="auto" w:sz="4" w:space="0"/>
+            <w:insideV w:val="single" w:color="auto" w:sz="4" w:space="0"/>
+          </w:tblBorders>
           <w:tblCellMar>
             <w:top w:w="0" w:type="dxa"/>
             <w:left w:w="108" w:type="dxa"/>
@@ -6170,7 +6184,6 @@
           <w:tcPr>
             <w:tcW w:w="7648" w:type="dxa"/>
             <w:vMerge w:val="continue"/>
-            <w:tcBorders/>
             <w:vAlign w:val="center"/>
           </w:tcPr>
           <w:p>
@@ -6222,7 +6235,6 @@
           <w:tcPr>
             <w:tcW w:w="7648" w:type="dxa"/>
             <w:vMerge w:val="continue"/>
-            <w:tcBorders/>
             <w:vAlign w:val="center"/>
           </w:tcPr>
           <w:p>
@@ -6274,7 +6286,6 @@
           <w:tcPr>
             <w:tcW w:w="7648" w:type="dxa"/>
             <w:vMerge w:val="continue"/>
-            <w:tcBorders/>
             <w:vAlign w:val="center"/>
           </w:tcPr>
           <w:p>
@@ -6460,7 +6471,6 @@
           <w:tcPr>
             <w:tcW w:w="7648" w:type="dxa"/>
             <w:vMerge w:val="continue"/>
-            <w:tcBorders/>
             <w:vAlign w:val="center"/>
           </w:tcPr>
           <w:p>
@@ -6790,8 +6800,6 @@
               </w:rPr>
               <w:t>保持固定的幅度</w:t>
             </w:r>
-            <w:bookmarkStart w:id="2" w:name="_GoBack"/>
-            <w:bookmarkEnd w:id="2"/>
             <w:r>
               <w:rPr>
                 <w:rFonts w:hint="eastAsia"/>
@@ -6902,6 +6910,7 @@
           </w:tblCellMar>
         </w:tblPrEx>
         <w:trPr>
+          <w:trHeight w:val="90" w:hRule="atLeast"/>
           <w:jc w:val="center"/>
         </w:trPr>
         <w:tc>
@@ -7403,6 +7412,8 @@
             <w:pPr>
               <w:jc w:val="center"/>
             </w:pPr>
+            <w:bookmarkStart w:id="2" w:name="_GoBack"/>
+            <w:bookmarkEnd w:id="2"/>
           </w:p>
         </w:tc>
       </w:tr>
@@ -7887,12 +7898,6 @@
             <w:insideH w:val="single" w:color="auto" w:sz="4" w:space="0"/>
             <w:insideV w:val="single" w:color="auto" w:sz="4" w:space="0"/>
           </w:tblBorders>
-          <w:tblCellMar>
-            <w:top w:w="0" w:type="dxa"/>
-            <w:left w:w="108" w:type="dxa"/>
-            <w:bottom w:w="0" w:type="dxa"/>
-            <w:right w:w="108" w:type="dxa"/>
-          </w:tblCellMar>
         </w:tblPrEx>
         <w:trPr>
           <w:jc w:val="center"/>
@@ -7921,6 +7926,59 @@
                 <w:b/>
               </w:rPr>
               <w:t>脉冲</w:t>
+            </w:r>
+          </w:p>
+        </w:tc>
+        <w:tc>
+          <w:tcPr>
+            <w:tcW w:w="7648" w:type="dxa"/>
+            <w:vAlign w:val="center"/>
+          </w:tcPr>
+          <w:p>
+            <w:pPr>
+              <w:jc w:val="center"/>
+            </w:pPr>
+          </w:p>
+        </w:tc>
+      </w:tr>
+      <w:tr>
+        <w:tblPrEx>
+          <w:tblBorders>
+            <w:top w:val="single" w:color="auto" w:sz="4" w:space="0"/>
+            <w:left w:val="single" w:color="auto" w:sz="4" w:space="0"/>
+            <w:bottom w:val="single" w:color="auto" w:sz="4" w:space="0"/>
+            <w:right w:val="single" w:color="auto" w:sz="4" w:space="0"/>
+            <w:insideH w:val="single" w:color="auto" w:sz="4" w:space="0"/>
+            <w:insideV w:val="single" w:color="auto" w:sz="4" w:space="0"/>
+          </w:tblBorders>
+        </w:tblPrEx>
+        <w:trPr>
+          <w:jc w:val="center"/>
+        </w:trPr>
+        <w:tc>
+          <w:tcPr>
+            <w:tcW w:w="1696" w:type="dxa"/>
+            <w:vAlign w:val="center"/>
+          </w:tcPr>
+          <w:p>
+            <w:pPr>
+              <w:jc w:val="center"/>
+              <w:rPr>
+                <w:b/>
+              </w:rPr>
+            </w:pPr>
+            <w:r>
+              <w:rPr>
+                <w:rFonts w:hint="eastAsia"/>
+                <w:b/>
+              </w:rPr>
+              <w:t>抽</w:t>
+            </w:r>
+            <w:r>
+              <w:rPr>
+                <w:b/>
+              </w:rPr>
+              <w:t>样后信号</w:t>
             </w:r>
           </w:p>
         </w:tc>
@@ -7970,28 +8028,71 @@
             </w:pPr>
             <w:r>
               <w:rPr>
+                <w:b/>
+              </w:rPr>
+              <w:t>还原后信号</w:t>
+            </w:r>
+          </w:p>
+        </w:tc>
+        <w:tc>
+          <w:tcPr>
+            <w:tcW w:w="7648" w:type="dxa"/>
+            <w:vAlign w:val="center"/>
+          </w:tcPr>
+          <w:p>
+            <w:pPr>
+              <w:jc w:val="center"/>
+            </w:pPr>
+          </w:p>
+        </w:tc>
+      </w:tr>
+      <w:tr>
+        <w:tblPrEx>
+          <w:tblBorders>
+            <w:top w:val="single" w:color="auto" w:sz="4" w:space="0"/>
+            <w:left w:val="single" w:color="auto" w:sz="4" w:space="0"/>
+            <w:bottom w:val="single" w:color="auto" w:sz="4" w:space="0"/>
+            <w:right w:val="single" w:color="auto" w:sz="4" w:space="0"/>
+            <w:insideH w:val="single" w:color="auto" w:sz="4" w:space="0"/>
+            <w:insideV w:val="single" w:color="auto" w:sz="4" w:space="0"/>
+          </w:tblBorders>
+        </w:tblPrEx>
+        <w:trPr>
+          <w:jc w:val="center"/>
+        </w:trPr>
+        <w:tc>
+          <w:tcPr>
+            <w:tcW w:w="9344" w:type="dxa"/>
+            <w:gridSpan w:val="2"/>
+            <w:vAlign w:val="center"/>
+          </w:tcPr>
+          <w:p>
+            <w:pPr>
+              <w:jc w:val="center"/>
+              <w:rPr>
+                <w:b/>
+              </w:rPr>
+            </w:pPr>
+            <w:r>
+              <w:rPr>
                 <w:rFonts w:hint="eastAsia"/>
                 <w:b/>
               </w:rPr>
-              <w:t>抽</w:t>
-            </w:r>
-            <w:r>
-              <w:rPr>
-                <w:b/>
-              </w:rPr>
-              <w:t>样后信号</w:t>
-            </w:r>
-          </w:p>
-        </w:tc>
-        <w:tc>
-          <w:tcPr>
-            <w:tcW w:w="7648" w:type="dxa"/>
-            <w:vAlign w:val="center"/>
-          </w:tcPr>
-          <w:p>
-            <w:pPr>
-              <w:jc w:val="center"/>
-            </w:pPr>
+              <w:t>理想抽样</w:t>
+            </w:r>
+            <w:r>
+              <w:rPr>
+                <w:b/>
+              </w:rPr>
+              <w:t>示波器实测波形</w:t>
+            </w:r>
+            <w:r>
+              <w:rPr>
+                <w:rFonts w:hint="eastAsia"/>
+                <w:b/>
+              </w:rPr>
+              <w:t>图</w:t>
+            </w:r>
           </w:p>
         </w:tc>
       </w:tr>
@@ -8031,7 +8132,7 @@
               <w:rPr>
                 <w:b/>
               </w:rPr>
-              <w:t>还原后信号</w:t>
+              <w:t>原始信号</w:t>
             </w:r>
           </w:p>
         </w:tc>
@@ -8057,120 +8158,6 @@
             <w:insideH w:val="single" w:color="auto" w:sz="4" w:space="0"/>
             <w:insideV w:val="single" w:color="auto" w:sz="4" w:space="0"/>
           </w:tblBorders>
-          <w:tblCellMar>
-            <w:top w:w="0" w:type="dxa"/>
-            <w:left w:w="108" w:type="dxa"/>
-            <w:bottom w:w="0" w:type="dxa"/>
-            <w:right w:w="108" w:type="dxa"/>
-          </w:tblCellMar>
-        </w:tblPrEx>
-        <w:trPr>
-          <w:jc w:val="center"/>
-        </w:trPr>
-        <w:tc>
-          <w:tcPr>
-            <w:tcW w:w="9344" w:type="dxa"/>
-            <w:gridSpan w:val="2"/>
-            <w:vAlign w:val="center"/>
-          </w:tcPr>
-          <w:p>
-            <w:pPr>
-              <w:jc w:val="center"/>
-              <w:rPr>
-                <w:b/>
-              </w:rPr>
-            </w:pPr>
-            <w:r>
-              <w:rPr>
-                <w:rFonts w:hint="eastAsia"/>
-                <w:b/>
-              </w:rPr>
-              <w:t>理想抽样</w:t>
-            </w:r>
-            <w:r>
-              <w:rPr>
-                <w:b/>
-              </w:rPr>
-              <w:t>示波器实测波形</w:t>
-            </w:r>
-            <w:r>
-              <w:rPr>
-                <w:rFonts w:hint="eastAsia"/>
-                <w:b/>
-              </w:rPr>
-              <w:t>图</w:t>
-            </w:r>
-          </w:p>
-        </w:tc>
-      </w:tr>
-      <w:tr>
-        <w:tblPrEx>
-          <w:tblBorders>
-            <w:top w:val="single" w:color="auto" w:sz="4" w:space="0"/>
-            <w:left w:val="single" w:color="auto" w:sz="4" w:space="0"/>
-            <w:bottom w:val="single" w:color="auto" w:sz="4" w:space="0"/>
-            <w:right w:val="single" w:color="auto" w:sz="4" w:space="0"/>
-            <w:insideH w:val="single" w:color="auto" w:sz="4" w:space="0"/>
-            <w:insideV w:val="single" w:color="auto" w:sz="4" w:space="0"/>
-          </w:tblBorders>
-          <w:tblCellMar>
-            <w:top w:w="0" w:type="dxa"/>
-            <w:left w:w="108" w:type="dxa"/>
-            <w:bottom w:w="0" w:type="dxa"/>
-            <w:right w:w="108" w:type="dxa"/>
-          </w:tblCellMar>
-        </w:tblPrEx>
-        <w:trPr>
-          <w:jc w:val="center"/>
-        </w:trPr>
-        <w:tc>
-          <w:tcPr>
-            <w:tcW w:w="1696" w:type="dxa"/>
-            <w:vAlign w:val="center"/>
-          </w:tcPr>
-          <w:p>
-            <w:pPr>
-              <w:jc w:val="center"/>
-              <w:rPr>
-                <w:b/>
-              </w:rPr>
-            </w:pPr>
-            <w:r>
-              <w:rPr>
-                <w:b/>
-              </w:rPr>
-              <w:t>原始信号</w:t>
-            </w:r>
-          </w:p>
-        </w:tc>
-        <w:tc>
-          <w:tcPr>
-            <w:tcW w:w="7648" w:type="dxa"/>
-            <w:vAlign w:val="center"/>
-          </w:tcPr>
-          <w:p>
-            <w:pPr>
-              <w:jc w:val="center"/>
-            </w:pPr>
-          </w:p>
-        </w:tc>
-      </w:tr>
-      <w:tr>
-        <w:tblPrEx>
-          <w:tblBorders>
-            <w:top w:val="single" w:color="auto" w:sz="4" w:space="0"/>
-            <w:left w:val="single" w:color="auto" w:sz="4" w:space="0"/>
-            <w:bottom w:val="single" w:color="auto" w:sz="4" w:space="0"/>
-            <w:right w:val="single" w:color="auto" w:sz="4" w:space="0"/>
-            <w:insideH w:val="single" w:color="auto" w:sz="4" w:space="0"/>
-            <w:insideV w:val="single" w:color="auto" w:sz="4" w:space="0"/>
-          </w:tblBorders>
-          <w:tblCellMar>
-            <w:top w:w="0" w:type="dxa"/>
-            <w:left w:w="108" w:type="dxa"/>
-            <w:bottom w:w="0" w:type="dxa"/>
-            <w:right w:w="108" w:type="dxa"/>
-          </w:tblCellMar>
         </w:tblPrEx>
         <w:trPr>
           <w:jc w:val="center"/>

</xml_diff>

<commit_message>
Auto commit on 2025-04-02
</commit_message>
<xml_diff>
--- a/无线通信实验/实验1 抽样定理实验指导书-学生版.docx
+++ b/无线通信实验/实验1 抽样定理实验指导书-学生版.docx
@@ -6941,11 +6941,60 @@
           <w:p>
             <w:pPr>
               <w:jc w:val="center"/>
+            </w:pPr>
+          </w:p>
+          <w:p>
+            <w:pPr>
+              <w:jc w:val="center"/>
               <w:rPr>
                 <w:rFonts w:hint="eastAsia" w:eastAsiaTheme="minorEastAsia"/>
                 <w:lang w:eastAsia="zh-CN"/>
               </w:rPr>
             </w:pPr>
+            <w:r>
+              <w:drawing>
+                <wp:inline distT="0" distB="0" distL="114300" distR="114300">
+                  <wp:extent cx="4212590" cy="576580"/>
+                  <wp:effectExtent l="0" t="0" r="3810" b="7620"/>
+                  <wp:docPr id="43" name="图片 22"/>
+                  <wp:cNvGraphicFramePr>
+                    <a:graphicFrameLocks xmlns:a="http://schemas.openxmlformats.org/drawingml/2006/main" noChangeAspect="1"/>
+                  </wp:cNvGraphicFramePr>
+                  <a:graphic xmlns:a="http://schemas.openxmlformats.org/drawingml/2006/main">
+                    <a:graphicData uri="http://schemas.openxmlformats.org/drawingml/2006/picture">
+                      <pic:pic xmlns:pic="http://schemas.openxmlformats.org/drawingml/2006/picture">
+                        <pic:nvPicPr>
+                          <pic:cNvPr id="43" name="图片 22"/>
+                          <pic:cNvPicPr>
+                            <a:picLocks noChangeAspect="1"/>
+                          </pic:cNvPicPr>
+                        </pic:nvPicPr>
+                        <pic:blipFill>
+                          <a:blip r:embed="rId38"/>
+                          <a:srcRect l="3242" r="3242"/>
+                          <a:stretch>
+                            <a:fillRect/>
+                          </a:stretch>
+                        </pic:blipFill>
+                        <pic:spPr>
+                          <a:xfrm>
+                            <a:off x="0" y="0"/>
+                            <a:ext cx="4212590" cy="576580"/>
+                          </a:xfrm>
+                          <a:prstGeom prst="rect">
+                            <a:avLst/>
+                          </a:prstGeom>
+                          <a:noFill/>
+                          <a:ln>
+                            <a:noFill/>
+                          </a:ln>
+                        </pic:spPr>
+                      </pic:pic>
+                    </a:graphicData>
+                  </a:graphic>
+                </wp:inline>
+              </w:drawing>
+            </w:r>
           </w:p>
         </w:tc>
       </w:tr>
@@ -6998,6 +7047,49 @@
             <w:pPr>
               <w:jc w:val="center"/>
             </w:pPr>
+            <w:r>
+              <w:drawing>
+                <wp:inline distT="0" distB="0" distL="114300" distR="114300">
+                  <wp:extent cx="4523740" cy="617855"/>
+                  <wp:effectExtent l="0" t="0" r="10160" b="4445"/>
+                  <wp:docPr id="46" name="图片 25"/>
+                  <wp:cNvGraphicFramePr>
+                    <a:graphicFrameLocks xmlns:a="http://schemas.openxmlformats.org/drawingml/2006/main" noChangeAspect="1"/>
+                  </wp:cNvGraphicFramePr>
+                  <a:graphic xmlns:a="http://schemas.openxmlformats.org/drawingml/2006/main">
+                    <a:graphicData uri="http://schemas.openxmlformats.org/drawingml/2006/picture">
+                      <pic:pic xmlns:pic="http://schemas.openxmlformats.org/drawingml/2006/picture">
+                        <pic:nvPicPr>
+                          <pic:cNvPr id="46" name="图片 25"/>
+                          <pic:cNvPicPr>
+                            <a:picLocks noChangeAspect="1"/>
+                          </pic:cNvPicPr>
+                        </pic:nvPicPr>
+                        <pic:blipFill>
+                          <a:blip r:embed="rId39"/>
+                          <a:stretch>
+                            <a:fillRect/>
+                          </a:stretch>
+                        </pic:blipFill>
+                        <pic:spPr>
+                          <a:xfrm>
+                            <a:off x="0" y="0"/>
+                            <a:ext cx="4523740" cy="617855"/>
+                          </a:xfrm>
+                          <a:prstGeom prst="rect">
+                            <a:avLst/>
+                          </a:prstGeom>
+                          <a:noFill/>
+                          <a:ln>
+                            <a:noFill/>
+                          </a:ln>
+                        </pic:spPr>
+                      </pic:pic>
+                    </a:graphicData>
+                  </a:graphic>
+                </wp:inline>
+              </w:drawing>
+            </w:r>
           </w:p>
         </w:tc>
       </w:tr>
@@ -7057,6 +7149,49 @@
             <w:pPr>
               <w:jc w:val="center"/>
             </w:pPr>
+            <w:r>
+              <w:drawing>
+                <wp:inline distT="0" distB="0" distL="114300" distR="114300">
+                  <wp:extent cx="4551045" cy="602615"/>
+                  <wp:effectExtent l="0" t="0" r="8255" b="6985"/>
+                  <wp:docPr id="44" name="图片 23"/>
+                  <wp:cNvGraphicFramePr>
+                    <a:graphicFrameLocks xmlns:a="http://schemas.openxmlformats.org/drawingml/2006/main" noChangeAspect="1"/>
+                  </wp:cNvGraphicFramePr>
+                  <a:graphic xmlns:a="http://schemas.openxmlformats.org/drawingml/2006/main">
+                    <a:graphicData uri="http://schemas.openxmlformats.org/drawingml/2006/picture">
+                      <pic:pic xmlns:pic="http://schemas.openxmlformats.org/drawingml/2006/picture">
+                        <pic:nvPicPr>
+                          <pic:cNvPr id="44" name="图片 23"/>
+                          <pic:cNvPicPr>
+                            <a:picLocks noChangeAspect="1"/>
+                          </pic:cNvPicPr>
+                        </pic:nvPicPr>
+                        <pic:blipFill>
+                          <a:blip r:embed="rId40"/>
+                          <a:stretch>
+                            <a:fillRect/>
+                          </a:stretch>
+                        </pic:blipFill>
+                        <pic:spPr>
+                          <a:xfrm>
+                            <a:off x="0" y="0"/>
+                            <a:ext cx="4551045" cy="602615"/>
+                          </a:xfrm>
+                          <a:prstGeom prst="rect">
+                            <a:avLst/>
+                          </a:prstGeom>
+                          <a:noFill/>
+                          <a:ln>
+                            <a:noFill/>
+                          </a:ln>
+                        </pic:spPr>
+                      </pic:pic>
+                    </a:graphicData>
+                  </a:graphic>
+                </wp:inline>
+              </w:drawing>
+            </w:r>
           </w:p>
         </w:tc>
       </w:tr>
@@ -7110,6 +7245,49 @@
             <w:pPr>
               <w:jc w:val="center"/>
             </w:pPr>
+            <w:r>
+              <w:drawing>
+                <wp:inline distT="0" distB="0" distL="114300" distR="114300">
+                  <wp:extent cx="4371975" cy="590550"/>
+                  <wp:effectExtent l="0" t="0" r="9525" b="6350"/>
+                  <wp:docPr id="45" name="图片 24"/>
+                  <wp:cNvGraphicFramePr>
+                    <a:graphicFrameLocks xmlns:a="http://schemas.openxmlformats.org/drawingml/2006/main" noChangeAspect="1"/>
+                  </wp:cNvGraphicFramePr>
+                  <a:graphic xmlns:a="http://schemas.openxmlformats.org/drawingml/2006/main">
+                    <a:graphicData uri="http://schemas.openxmlformats.org/drawingml/2006/picture">
+                      <pic:pic xmlns:pic="http://schemas.openxmlformats.org/drawingml/2006/picture">
+                        <pic:nvPicPr>
+                          <pic:cNvPr id="45" name="图片 24"/>
+                          <pic:cNvPicPr>
+                            <a:picLocks noChangeAspect="1"/>
+                          </pic:cNvPicPr>
+                        </pic:nvPicPr>
+                        <pic:blipFill>
+                          <a:blip r:embed="rId41"/>
+                          <a:stretch>
+                            <a:fillRect/>
+                          </a:stretch>
+                        </pic:blipFill>
+                        <pic:spPr>
+                          <a:xfrm>
+                            <a:off x="0" y="0"/>
+                            <a:ext cx="4371975" cy="590550"/>
+                          </a:xfrm>
+                          <a:prstGeom prst="rect">
+                            <a:avLst/>
+                          </a:prstGeom>
+                          <a:noFill/>
+                          <a:ln>
+                            <a:noFill/>
+                          </a:ln>
+                        </pic:spPr>
+                      </pic:pic>
+                    </a:graphicData>
+                  </a:graphic>
+                </wp:inline>
+              </w:drawing>
+            </w:r>
           </w:p>
         </w:tc>
       </w:tr>
@@ -7211,6 +7389,49 @@
             <w:pPr>
               <w:jc w:val="center"/>
             </w:pPr>
+            <w:r>
+              <w:drawing>
+                <wp:inline distT="0" distB="0" distL="114300" distR="114300">
+                  <wp:extent cx="2984500" cy="812165"/>
+                  <wp:effectExtent l="0" t="0" r="0" b="635"/>
+                  <wp:docPr id="64" name="图片 39"/>
+                  <wp:cNvGraphicFramePr>
+                    <a:graphicFrameLocks xmlns:a="http://schemas.openxmlformats.org/drawingml/2006/main" noChangeAspect="1"/>
+                  </wp:cNvGraphicFramePr>
+                  <a:graphic xmlns:a="http://schemas.openxmlformats.org/drawingml/2006/main">
+                    <a:graphicData uri="http://schemas.openxmlformats.org/drawingml/2006/picture">
+                      <pic:pic xmlns:pic="http://schemas.openxmlformats.org/drawingml/2006/picture">
+                        <pic:nvPicPr>
+                          <pic:cNvPr id="64" name="图片 39"/>
+                          <pic:cNvPicPr>
+                            <a:picLocks noChangeAspect="1"/>
+                          </pic:cNvPicPr>
+                        </pic:nvPicPr>
+                        <pic:blipFill>
+                          <a:blip r:embed="rId42"/>
+                          <a:stretch>
+                            <a:fillRect/>
+                          </a:stretch>
+                        </pic:blipFill>
+                        <pic:spPr>
+                          <a:xfrm>
+                            <a:off x="0" y="0"/>
+                            <a:ext cx="2984500" cy="812165"/>
+                          </a:xfrm>
+                          <a:prstGeom prst="rect">
+                            <a:avLst/>
+                          </a:prstGeom>
+                          <a:noFill/>
+                          <a:ln>
+                            <a:noFill/>
+                          </a:ln>
+                        </pic:spPr>
+                      </pic:pic>
+                    </a:graphicData>
+                  </a:graphic>
+                </wp:inline>
+              </w:drawing>
+            </w:r>
           </w:p>
         </w:tc>
       </w:tr>
@@ -7268,8 +7489,59 @@
           </w:tcPr>
           <w:p>
             <w:pPr>
-              <w:jc w:val="center"/>
-            </w:pPr>
+              <w:jc w:val="both"/>
+            </w:pPr>
+            <w:bookmarkStart w:id="2" w:name="_GoBack"/>
+            <w:bookmarkEnd w:id="2"/>
+          </w:p>
+          <w:p>
+            <w:pPr>
+              <w:jc w:val="center"/>
+            </w:pPr>
+            <w:r>
+              <w:drawing>
+                <wp:inline distT="0" distB="0" distL="114300" distR="114300">
+                  <wp:extent cx="2961640" cy="720725"/>
+                  <wp:effectExtent l="0" t="0" r="0" b="0"/>
+                  <wp:docPr id="66" name="图片 41"/>
+                  <wp:cNvGraphicFramePr>
+                    <a:graphicFrameLocks xmlns:a="http://schemas.openxmlformats.org/drawingml/2006/main" noChangeAspect="1"/>
+                  </wp:cNvGraphicFramePr>
+                  <a:graphic xmlns:a="http://schemas.openxmlformats.org/drawingml/2006/main">
+                    <a:graphicData uri="http://schemas.openxmlformats.org/drawingml/2006/picture">
+                      <pic:pic xmlns:pic="http://schemas.openxmlformats.org/drawingml/2006/picture">
+                        <pic:nvPicPr>
+                          <pic:cNvPr id="66" name="图片 41"/>
+                          <pic:cNvPicPr>
+                            <a:picLocks noChangeAspect="1"/>
+                          </pic:cNvPicPr>
+                        </pic:nvPicPr>
+                        <pic:blipFill>
+                          <a:blip r:embed="rId43"/>
+                          <a:srcRect l="3783" r="2374"/>
+                          <a:stretch>
+                            <a:fillRect/>
+                          </a:stretch>
+                        </pic:blipFill>
+                        <pic:spPr>
+                          <a:xfrm>
+                            <a:off x="0" y="0"/>
+                            <a:ext cx="2961640" cy="720725"/>
+                          </a:xfrm>
+                          <a:prstGeom prst="rect">
+                            <a:avLst/>
+                          </a:prstGeom>
+                          <a:noFill/>
+                          <a:ln>
+                            <a:noFill/>
+                          </a:ln>
+                        </pic:spPr>
+                      </pic:pic>
+                    </a:graphicData>
+                  </a:graphic>
+                </wp:inline>
+              </w:drawing>
+            </w:r>
           </w:p>
         </w:tc>
       </w:tr>
@@ -7318,12 +7590,6 @@
             <w:insideH w:val="single" w:color="auto" w:sz="4" w:space="0"/>
             <w:insideV w:val="single" w:color="auto" w:sz="4" w:space="0"/>
           </w:tblBorders>
-          <w:tblCellMar>
-            <w:top w:w="0" w:type="dxa"/>
-            <w:left w:w="108" w:type="dxa"/>
-            <w:bottom w:w="0" w:type="dxa"/>
-            <w:right w:w="108" w:type="dxa"/>
-          </w:tblCellMar>
         </w:tblPrEx>
         <w:trPr>
           <w:jc w:val="center"/>
@@ -7412,8 +7678,49 @@
             <w:pPr>
               <w:jc w:val="center"/>
             </w:pPr>
-            <w:bookmarkStart w:id="2" w:name="_GoBack"/>
-            <w:bookmarkEnd w:id="2"/>
+            <w:r>
+              <w:drawing>
+                <wp:inline distT="0" distB="0" distL="114300" distR="114300">
+                  <wp:extent cx="3521710" cy="626745"/>
+                  <wp:effectExtent l="0" t="0" r="8890" b="8255"/>
+                  <wp:docPr id="55" name="图片 30"/>
+                  <wp:cNvGraphicFramePr>
+                    <a:graphicFrameLocks xmlns:a="http://schemas.openxmlformats.org/drawingml/2006/main" noChangeAspect="1"/>
+                  </wp:cNvGraphicFramePr>
+                  <a:graphic xmlns:a="http://schemas.openxmlformats.org/drawingml/2006/main">
+                    <a:graphicData uri="http://schemas.openxmlformats.org/drawingml/2006/picture">
+                      <pic:pic xmlns:pic="http://schemas.openxmlformats.org/drawingml/2006/picture">
+                        <pic:nvPicPr>
+                          <pic:cNvPr id="55" name="图片 30"/>
+                          <pic:cNvPicPr>
+                            <a:picLocks noChangeAspect="1"/>
+                          </pic:cNvPicPr>
+                        </pic:nvPicPr>
+                        <pic:blipFill>
+                          <a:blip r:embed="rId44"/>
+                          <a:stretch>
+                            <a:fillRect/>
+                          </a:stretch>
+                        </pic:blipFill>
+                        <pic:spPr>
+                          <a:xfrm>
+                            <a:off x="0" y="0"/>
+                            <a:ext cx="3521710" cy="626745"/>
+                          </a:xfrm>
+                          <a:prstGeom prst="rect">
+                            <a:avLst/>
+                          </a:prstGeom>
+                          <a:noFill/>
+                          <a:ln>
+                            <a:noFill/>
+                          </a:ln>
+                        </pic:spPr>
+                      </pic:pic>
+                    </a:graphicData>
+                  </a:graphic>
+                </wp:inline>
+              </w:drawing>
+            </w:r>
           </w:p>
         </w:tc>
       </w:tr>
@@ -7473,6 +7780,49 @@
             <w:pPr>
               <w:jc w:val="center"/>
             </w:pPr>
+            <w:r>
+              <w:drawing>
+                <wp:inline distT="0" distB="0" distL="114300" distR="114300">
+                  <wp:extent cx="3757930" cy="567055"/>
+                  <wp:effectExtent l="0" t="0" r="6350" b="12065"/>
+                  <wp:docPr id="56" name="图片 31"/>
+                  <wp:cNvGraphicFramePr>
+                    <a:graphicFrameLocks xmlns:a="http://schemas.openxmlformats.org/drawingml/2006/main" noChangeAspect="1"/>
+                  </wp:cNvGraphicFramePr>
+                  <a:graphic xmlns:a="http://schemas.openxmlformats.org/drawingml/2006/main">
+                    <a:graphicData uri="http://schemas.openxmlformats.org/drawingml/2006/picture">
+                      <pic:pic xmlns:pic="http://schemas.openxmlformats.org/drawingml/2006/picture">
+                        <pic:nvPicPr>
+                          <pic:cNvPr id="56" name="图片 31"/>
+                          <pic:cNvPicPr>
+                            <a:picLocks noChangeAspect="1"/>
+                          </pic:cNvPicPr>
+                        </pic:nvPicPr>
+                        <pic:blipFill>
+                          <a:blip r:embed="rId45"/>
+                          <a:stretch>
+                            <a:fillRect/>
+                          </a:stretch>
+                        </pic:blipFill>
+                        <pic:spPr>
+                          <a:xfrm>
+                            <a:off x="0" y="0"/>
+                            <a:ext cx="3757930" cy="567055"/>
+                          </a:xfrm>
+                          <a:prstGeom prst="rect">
+                            <a:avLst/>
+                          </a:prstGeom>
+                          <a:noFill/>
+                          <a:ln>
+                            <a:noFill/>
+                          </a:ln>
+                        </pic:spPr>
+                      </pic:pic>
+                    </a:graphicData>
+                  </a:graphic>
+                </wp:inline>
+              </w:drawing>
+            </w:r>
           </w:p>
         </w:tc>
       </w:tr>
@@ -7532,6 +7882,49 @@
             <w:pPr>
               <w:jc w:val="center"/>
             </w:pPr>
+            <w:r>
+              <w:drawing>
+                <wp:inline distT="0" distB="0" distL="114300" distR="114300">
+                  <wp:extent cx="3799205" cy="606425"/>
+                  <wp:effectExtent l="0" t="0" r="10795" b="3175"/>
+                  <wp:docPr id="57" name="图片 32"/>
+                  <wp:cNvGraphicFramePr>
+                    <a:graphicFrameLocks xmlns:a="http://schemas.openxmlformats.org/drawingml/2006/main" noChangeAspect="1"/>
+                  </wp:cNvGraphicFramePr>
+                  <a:graphic xmlns:a="http://schemas.openxmlformats.org/drawingml/2006/main">
+                    <a:graphicData uri="http://schemas.openxmlformats.org/drawingml/2006/picture">
+                      <pic:pic xmlns:pic="http://schemas.openxmlformats.org/drawingml/2006/picture">
+                        <pic:nvPicPr>
+                          <pic:cNvPr id="57" name="图片 32"/>
+                          <pic:cNvPicPr>
+                            <a:picLocks noChangeAspect="1"/>
+                          </pic:cNvPicPr>
+                        </pic:nvPicPr>
+                        <pic:blipFill>
+                          <a:blip r:embed="rId46"/>
+                          <a:stretch>
+                            <a:fillRect/>
+                          </a:stretch>
+                        </pic:blipFill>
+                        <pic:spPr>
+                          <a:xfrm>
+                            <a:off x="0" y="0"/>
+                            <a:ext cx="3799205" cy="606425"/>
+                          </a:xfrm>
+                          <a:prstGeom prst="rect">
+                            <a:avLst/>
+                          </a:prstGeom>
+                          <a:noFill/>
+                          <a:ln>
+                            <a:noFill/>
+                          </a:ln>
+                        </pic:spPr>
+                      </pic:pic>
+                    </a:graphicData>
+                  </a:graphic>
+                </wp:inline>
+              </w:drawing>
+            </w:r>
           </w:p>
         </w:tc>
       </w:tr>
@@ -7584,6 +7977,49 @@
             <w:pPr>
               <w:jc w:val="center"/>
             </w:pPr>
+            <w:r>
+              <w:drawing>
+                <wp:inline distT="0" distB="0" distL="114300" distR="114300">
+                  <wp:extent cx="3735070" cy="639445"/>
+                  <wp:effectExtent l="0" t="0" r="11430" b="8255"/>
+                  <wp:docPr id="58" name="图片 33"/>
+                  <wp:cNvGraphicFramePr>
+                    <a:graphicFrameLocks xmlns:a="http://schemas.openxmlformats.org/drawingml/2006/main" noChangeAspect="1"/>
+                  </wp:cNvGraphicFramePr>
+                  <a:graphic xmlns:a="http://schemas.openxmlformats.org/drawingml/2006/main">
+                    <a:graphicData uri="http://schemas.openxmlformats.org/drawingml/2006/picture">
+                      <pic:pic xmlns:pic="http://schemas.openxmlformats.org/drawingml/2006/picture">
+                        <pic:nvPicPr>
+                          <pic:cNvPr id="58" name="图片 33"/>
+                          <pic:cNvPicPr>
+                            <a:picLocks noChangeAspect="1"/>
+                          </pic:cNvPicPr>
+                        </pic:nvPicPr>
+                        <pic:blipFill>
+                          <a:blip r:embed="rId47"/>
+                          <a:stretch>
+                            <a:fillRect/>
+                          </a:stretch>
+                        </pic:blipFill>
+                        <pic:spPr>
+                          <a:xfrm>
+                            <a:off x="0" y="0"/>
+                            <a:ext cx="3735070" cy="639445"/>
+                          </a:xfrm>
+                          <a:prstGeom prst="rect">
+                            <a:avLst/>
+                          </a:prstGeom>
+                          <a:noFill/>
+                          <a:ln>
+                            <a:noFill/>
+                          </a:ln>
+                        </pic:spPr>
+                      </pic:pic>
+                    </a:graphicData>
+                  </a:graphic>
+                </wp:inline>
+              </w:drawing>
+            </w:r>
           </w:p>
         </w:tc>
       </w:tr>
@@ -7692,6 +8128,49 @@
             <w:pPr>
               <w:jc w:val="center"/>
             </w:pPr>
+            <w:r>
+              <w:drawing>
+                <wp:inline distT="0" distB="0" distL="114300" distR="114300">
+                  <wp:extent cx="2878455" cy="881380"/>
+                  <wp:effectExtent l="0" t="0" r="4445" b="7620"/>
+                  <wp:docPr id="59" name="图片 34"/>
+                  <wp:cNvGraphicFramePr>
+                    <a:graphicFrameLocks xmlns:a="http://schemas.openxmlformats.org/drawingml/2006/main" noChangeAspect="1"/>
+                  </wp:cNvGraphicFramePr>
+                  <a:graphic xmlns:a="http://schemas.openxmlformats.org/drawingml/2006/main">
+                    <a:graphicData uri="http://schemas.openxmlformats.org/drawingml/2006/picture">
+                      <pic:pic xmlns:pic="http://schemas.openxmlformats.org/drawingml/2006/picture">
+                        <pic:nvPicPr>
+                          <pic:cNvPr id="59" name="图片 34"/>
+                          <pic:cNvPicPr>
+                            <a:picLocks noChangeAspect="1"/>
+                          </pic:cNvPicPr>
+                        </pic:nvPicPr>
+                        <pic:blipFill>
+                          <a:blip r:embed="rId48"/>
+                          <a:stretch>
+                            <a:fillRect/>
+                          </a:stretch>
+                        </pic:blipFill>
+                        <pic:spPr>
+                          <a:xfrm>
+                            <a:off x="0" y="0"/>
+                            <a:ext cx="2878455" cy="881380"/>
+                          </a:xfrm>
+                          <a:prstGeom prst="rect">
+                            <a:avLst/>
+                          </a:prstGeom>
+                          <a:noFill/>
+                          <a:ln>
+                            <a:noFill/>
+                          </a:ln>
+                        </pic:spPr>
+                      </pic:pic>
+                    </a:graphicData>
+                  </a:graphic>
+                </wp:inline>
+              </w:drawing>
+            </w:r>
           </w:p>
         </w:tc>
       </w:tr>
@@ -7751,6 +8230,49 @@
             <w:pPr>
               <w:jc w:val="center"/>
             </w:pPr>
+            <w:r>
+              <w:drawing>
+                <wp:inline distT="0" distB="0" distL="114300" distR="114300">
+                  <wp:extent cx="3056890" cy="807085"/>
+                  <wp:effectExtent l="0" t="0" r="3810" b="5715"/>
+                  <wp:docPr id="60" name="图片 35"/>
+                  <wp:cNvGraphicFramePr>
+                    <a:graphicFrameLocks xmlns:a="http://schemas.openxmlformats.org/drawingml/2006/main" noChangeAspect="1"/>
+                  </wp:cNvGraphicFramePr>
+                  <a:graphic xmlns:a="http://schemas.openxmlformats.org/drawingml/2006/main">
+                    <a:graphicData uri="http://schemas.openxmlformats.org/drawingml/2006/picture">
+                      <pic:pic xmlns:pic="http://schemas.openxmlformats.org/drawingml/2006/picture">
+                        <pic:nvPicPr>
+                          <pic:cNvPr id="60" name="图片 35"/>
+                          <pic:cNvPicPr>
+                            <a:picLocks noChangeAspect="1"/>
+                          </pic:cNvPicPr>
+                        </pic:nvPicPr>
+                        <pic:blipFill>
+                          <a:blip r:embed="rId49"/>
+                          <a:stretch>
+                            <a:fillRect/>
+                          </a:stretch>
+                        </pic:blipFill>
+                        <pic:spPr>
+                          <a:xfrm>
+                            <a:off x="0" y="0"/>
+                            <a:ext cx="3056890" cy="807085"/>
+                          </a:xfrm>
+                          <a:prstGeom prst="rect">
+                            <a:avLst/>
+                          </a:prstGeom>
+                          <a:noFill/>
+                          <a:ln>
+                            <a:noFill/>
+                          </a:ln>
+                        </pic:spPr>
+                      </pic:pic>
+                    </a:graphicData>
+                  </a:graphic>
+                </wp:inline>
+              </w:drawing>
+            </w:r>
           </w:p>
         </w:tc>
       </w:tr>
@@ -7885,112 +8407,49 @@
             <w:pPr>
               <w:jc w:val="center"/>
             </w:pPr>
-          </w:p>
-        </w:tc>
-      </w:tr>
-      <w:tr>
-        <w:tblPrEx>
-          <w:tblBorders>
-            <w:top w:val="single" w:color="auto" w:sz="4" w:space="0"/>
-            <w:left w:val="single" w:color="auto" w:sz="4" w:space="0"/>
-            <w:bottom w:val="single" w:color="auto" w:sz="4" w:space="0"/>
-            <w:right w:val="single" w:color="auto" w:sz="4" w:space="0"/>
-            <w:insideH w:val="single" w:color="auto" w:sz="4" w:space="0"/>
-            <w:insideV w:val="single" w:color="auto" w:sz="4" w:space="0"/>
-          </w:tblBorders>
-        </w:tblPrEx>
-        <w:trPr>
-          <w:jc w:val="center"/>
-        </w:trPr>
-        <w:tc>
-          <w:tcPr>
-            <w:tcW w:w="1696" w:type="dxa"/>
-            <w:vAlign w:val="center"/>
-          </w:tcPr>
-          <w:p>
-            <w:pPr>
-              <w:jc w:val="center"/>
-              <w:rPr>
-                <w:b/>
-              </w:rPr>
-            </w:pPr>
-            <w:r>
-              <w:rPr>
-                <w:rFonts w:hint="eastAsia"/>
-                <w:b/>
-              </w:rPr>
-              <w:t>理想抽样</w:t>
-            </w:r>
-            <w:r>
-              <w:rPr>
-                <w:b/>
-              </w:rPr>
-              <w:t>脉冲</w:t>
-            </w:r>
-          </w:p>
-        </w:tc>
-        <w:tc>
-          <w:tcPr>
-            <w:tcW w:w="7648" w:type="dxa"/>
-            <w:vAlign w:val="center"/>
-          </w:tcPr>
-          <w:p>
-            <w:pPr>
-              <w:jc w:val="center"/>
-            </w:pPr>
-          </w:p>
-        </w:tc>
-      </w:tr>
-      <w:tr>
-        <w:tblPrEx>
-          <w:tblBorders>
-            <w:top w:val="single" w:color="auto" w:sz="4" w:space="0"/>
-            <w:left w:val="single" w:color="auto" w:sz="4" w:space="0"/>
-            <w:bottom w:val="single" w:color="auto" w:sz="4" w:space="0"/>
-            <w:right w:val="single" w:color="auto" w:sz="4" w:space="0"/>
-            <w:insideH w:val="single" w:color="auto" w:sz="4" w:space="0"/>
-            <w:insideV w:val="single" w:color="auto" w:sz="4" w:space="0"/>
-          </w:tblBorders>
-        </w:tblPrEx>
-        <w:trPr>
-          <w:jc w:val="center"/>
-        </w:trPr>
-        <w:tc>
-          <w:tcPr>
-            <w:tcW w:w="1696" w:type="dxa"/>
-            <w:vAlign w:val="center"/>
-          </w:tcPr>
-          <w:p>
-            <w:pPr>
-              <w:jc w:val="center"/>
-              <w:rPr>
-                <w:b/>
-              </w:rPr>
-            </w:pPr>
-            <w:r>
-              <w:rPr>
-                <w:rFonts w:hint="eastAsia"/>
-                <w:b/>
-              </w:rPr>
-              <w:t>抽</w:t>
-            </w:r>
-            <w:r>
-              <w:rPr>
-                <w:b/>
-              </w:rPr>
-              <w:t>样后信号</w:t>
-            </w:r>
-          </w:p>
-        </w:tc>
-        <w:tc>
-          <w:tcPr>
-            <w:tcW w:w="7648" w:type="dxa"/>
-            <w:vAlign w:val="center"/>
-          </w:tcPr>
-          <w:p>
-            <w:pPr>
-              <w:jc w:val="center"/>
-            </w:pPr>
+            <w:r>
+              <w:drawing>
+                <wp:inline distT="0" distB="0" distL="114300" distR="114300">
+                  <wp:extent cx="3557270" cy="699135"/>
+                  <wp:effectExtent l="0" t="0" r="11430" b="12065"/>
+                  <wp:docPr id="50" name="图片 26"/>
+                  <wp:cNvGraphicFramePr>
+                    <a:graphicFrameLocks xmlns:a="http://schemas.openxmlformats.org/drawingml/2006/main" noChangeAspect="1"/>
+                  </wp:cNvGraphicFramePr>
+                  <a:graphic xmlns:a="http://schemas.openxmlformats.org/drawingml/2006/main">
+                    <a:graphicData uri="http://schemas.openxmlformats.org/drawingml/2006/picture">
+                      <pic:pic xmlns:pic="http://schemas.openxmlformats.org/drawingml/2006/picture">
+                        <pic:nvPicPr>
+                          <pic:cNvPr id="50" name="图片 26"/>
+                          <pic:cNvPicPr>
+                            <a:picLocks noChangeAspect="1"/>
+                          </pic:cNvPicPr>
+                        </pic:nvPicPr>
+                        <pic:blipFill>
+                          <a:blip r:embed="rId50"/>
+                          <a:stretch>
+                            <a:fillRect/>
+                          </a:stretch>
+                        </pic:blipFill>
+                        <pic:spPr>
+                          <a:xfrm>
+                            <a:off x="0" y="0"/>
+                            <a:ext cx="3557270" cy="699135"/>
+                          </a:xfrm>
+                          <a:prstGeom prst="rect">
+                            <a:avLst/>
+                          </a:prstGeom>
+                          <a:noFill/>
+                          <a:ln>
+                            <a:noFill/>
+                          </a:ln>
+                        </pic:spPr>
+                      </pic:pic>
+                    </a:graphicData>
+                  </a:graphic>
+                </wp:inline>
+              </w:drawing>
+            </w:r>
           </w:p>
         </w:tc>
       </w:tr>
@@ -8028,9 +8487,16 @@
             </w:pPr>
             <w:r>
               <w:rPr>
-                <w:b/>
-              </w:rPr>
-              <w:t>还原后信号</w:t>
+                <w:rFonts w:hint="eastAsia"/>
+                <w:b/>
+              </w:rPr>
+              <w:t>理想抽样</w:t>
+            </w:r>
+            <w:r>
+              <w:rPr>
+                <w:b/>
+              </w:rPr>
+              <w:t>脉冲</w:t>
             </w:r>
           </w:p>
         </w:tc>
@@ -8043,55 +8509,48 @@
             <w:pPr>
               <w:jc w:val="center"/>
             </w:pPr>
-          </w:p>
-        </w:tc>
-      </w:tr>
-      <w:tr>
-        <w:tblPrEx>
-          <w:tblBorders>
-            <w:top w:val="single" w:color="auto" w:sz="4" w:space="0"/>
-            <w:left w:val="single" w:color="auto" w:sz="4" w:space="0"/>
-            <w:bottom w:val="single" w:color="auto" w:sz="4" w:space="0"/>
-            <w:right w:val="single" w:color="auto" w:sz="4" w:space="0"/>
-            <w:insideH w:val="single" w:color="auto" w:sz="4" w:space="0"/>
-            <w:insideV w:val="single" w:color="auto" w:sz="4" w:space="0"/>
-          </w:tblBorders>
-        </w:tblPrEx>
-        <w:trPr>
-          <w:jc w:val="center"/>
-        </w:trPr>
-        <w:tc>
-          <w:tcPr>
-            <w:tcW w:w="9344" w:type="dxa"/>
-            <w:gridSpan w:val="2"/>
-            <w:vAlign w:val="center"/>
-          </w:tcPr>
-          <w:p>
-            <w:pPr>
-              <w:jc w:val="center"/>
-              <w:rPr>
-                <w:b/>
-              </w:rPr>
-            </w:pPr>
-            <w:r>
-              <w:rPr>
-                <w:rFonts w:hint="eastAsia"/>
-                <w:b/>
-              </w:rPr>
-              <w:t>理想抽样</w:t>
-            </w:r>
-            <w:r>
-              <w:rPr>
-                <w:b/>
-              </w:rPr>
-              <w:t>示波器实测波形</w:t>
-            </w:r>
-            <w:r>
-              <w:rPr>
-                <w:rFonts w:hint="eastAsia"/>
-                <w:b/>
-              </w:rPr>
-              <w:t>图</w:t>
+            <w:r>
+              <w:drawing>
+                <wp:inline distT="0" distB="0" distL="114300" distR="114300">
+                  <wp:extent cx="3476625" cy="577215"/>
+                  <wp:effectExtent l="0" t="0" r="3175" b="6985"/>
+                  <wp:docPr id="51" name="图片 27"/>
+                  <wp:cNvGraphicFramePr>
+                    <a:graphicFrameLocks xmlns:a="http://schemas.openxmlformats.org/drawingml/2006/main" noChangeAspect="1"/>
+                  </wp:cNvGraphicFramePr>
+                  <a:graphic xmlns:a="http://schemas.openxmlformats.org/drawingml/2006/main">
+                    <a:graphicData uri="http://schemas.openxmlformats.org/drawingml/2006/picture">
+                      <pic:pic xmlns:pic="http://schemas.openxmlformats.org/drawingml/2006/picture">
+                        <pic:nvPicPr>
+                          <pic:cNvPr id="51" name="图片 27"/>
+                          <pic:cNvPicPr>
+                            <a:picLocks noChangeAspect="1"/>
+                          </pic:cNvPicPr>
+                        </pic:nvPicPr>
+                        <pic:blipFill>
+                          <a:blip r:embed="rId51"/>
+                          <a:stretch>
+                            <a:fillRect/>
+                          </a:stretch>
+                        </pic:blipFill>
+                        <pic:spPr>
+                          <a:xfrm>
+                            <a:off x="0" y="0"/>
+                            <a:ext cx="3476625" cy="577215"/>
+                          </a:xfrm>
+                          <a:prstGeom prst="rect">
+                            <a:avLst/>
+                          </a:prstGeom>
+                          <a:noFill/>
+                          <a:ln>
+                            <a:noFill/>
+                          </a:ln>
+                        </pic:spPr>
+                      </pic:pic>
+                    </a:graphicData>
+                  </a:graphic>
+                </wp:inline>
+              </w:drawing>
             </w:r>
           </w:p>
         </w:tc>
@@ -8130,9 +8589,16 @@
             </w:pPr>
             <w:r>
               <w:rPr>
-                <w:b/>
-              </w:rPr>
-              <w:t>原始信号</w:t>
+                <w:rFonts w:hint="eastAsia"/>
+                <w:b/>
+              </w:rPr>
+              <w:t>抽</w:t>
+            </w:r>
+            <w:r>
+              <w:rPr>
+                <w:b/>
+              </w:rPr>
+              <w:t>样后信号</w:t>
             </w:r>
           </w:p>
         </w:tc>
@@ -8145,6 +8611,49 @@
             <w:pPr>
               <w:jc w:val="center"/>
             </w:pPr>
+            <w:r>
+              <w:drawing>
+                <wp:inline distT="0" distB="0" distL="114300" distR="114300">
+                  <wp:extent cx="3474085" cy="574675"/>
+                  <wp:effectExtent l="0" t="0" r="5715" b="9525"/>
+                  <wp:docPr id="52" name="图片 28"/>
+                  <wp:cNvGraphicFramePr>
+                    <a:graphicFrameLocks xmlns:a="http://schemas.openxmlformats.org/drawingml/2006/main" noChangeAspect="1"/>
+                  </wp:cNvGraphicFramePr>
+                  <a:graphic xmlns:a="http://schemas.openxmlformats.org/drawingml/2006/main">
+                    <a:graphicData uri="http://schemas.openxmlformats.org/drawingml/2006/picture">
+                      <pic:pic xmlns:pic="http://schemas.openxmlformats.org/drawingml/2006/picture">
+                        <pic:nvPicPr>
+                          <pic:cNvPr id="52" name="图片 28"/>
+                          <pic:cNvPicPr>
+                            <a:picLocks noChangeAspect="1"/>
+                          </pic:cNvPicPr>
+                        </pic:nvPicPr>
+                        <pic:blipFill>
+                          <a:blip r:embed="rId52"/>
+                          <a:stretch>
+                            <a:fillRect/>
+                          </a:stretch>
+                        </pic:blipFill>
+                        <pic:spPr>
+                          <a:xfrm>
+                            <a:off x="0" y="0"/>
+                            <a:ext cx="3474085" cy="574675"/>
+                          </a:xfrm>
+                          <a:prstGeom prst="rect">
+                            <a:avLst/>
+                          </a:prstGeom>
+                          <a:noFill/>
+                          <a:ln>
+                            <a:noFill/>
+                          </a:ln>
+                        </pic:spPr>
+                      </pic:pic>
+                    </a:graphicData>
+                  </a:graphic>
+                </wp:inline>
+              </w:drawing>
+            </w:r>
           </w:p>
         </w:tc>
       </w:tr>
@@ -8158,6 +8667,12 @@
             <w:insideH w:val="single" w:color="auto" w:sz="4" w:space="0"/>
             <w:insideV w:val="single" w:color="auto" w:sz="4" w:space="0"/>
           </w:tblBorders>
+          <w:tblCellMar>
+            <w:top w:w="0" w:type="dxa"/>
+            <w:left w:w="108" w:type="dxa"/>
+            <w:bottom w:w="0" w:type="dxa"/>
+            <w:right w:w="108" w:type="dxa"/>
+          </w:tblCellMar>
         </w:tblPrEx>
         <w:trPr>
           <w:jc w:val="center"/>
@@ -8176,9 +8691,255 @@
             </w:pPr>
             <w:r>
               <w:rPr>
+                <w:b/>
+              </w:rPr>
+              <w:t>还原后信号</w:t>
+            </w:r>
+          </w:p>
+        </w:tc>
+        <w:tc>
+          <w:tcPr>
+            <w:tcW w:w="7648" w:type="dxa"/>
+            <w:vAlign w:val="center"/>
+          </w:tcPr>
+          <w:p>
+            <w:pPr>
+              <w:jc w:val="center"/>
+            </w:pPr>
+            <w:r>
+              <w:drawing>
+                <wp:inline distT="0" distB="0" distL="114300" distR="114300">
+                  <wp:extent cx="3452495" cy="643255"/>
+                  <wp:effectExtent l="0" t="0" r="1905" b="4445"/>
+                  <wp:docPr id="53" name="图片 29"/>
+                  <wp:cNvGraphicFramePr>
+                    <a:graphicFrameLocks xmlns:a="http://schemas.openxmlformats.org/drawingml/2006/main" noChangeAspect="1"/>
+                  </wp:cNvGraphicFramePr>
+                  <a:graphic xmlns:a="http://schemas.openxmlformats.org/drawingml/2006/main">
+                    <a:graphicData uri="http://schemas.openxmlformats.org/drawingml/2006/picture">
+                      <pic:pic xmlns:pic="http://schemas.openxmlformats.org/drawingml/2006/picture">
+                        <pic:nvPicPr>
+                          <pic:cNvPr id="53" name="图片 29"/>
+                          <pic:cNvPicPr>
+                            <a:picLocks noChangeAspect="1"/>
+                          </pic:cNvPicPr>
+                        </pic:nvPicPr>
+                        <pic:blipFill>
+                          <a:blip r:embed="rId53"/>
+                          <a:stretch>
+                            <a:fillRect/>
+                          </a:stretch>
+                        </pic:blipFill>
+                        <pic:spPr>
+                          <a:xfrm>
+                            <a:off x="0" y="0"/>
+                            <a:ext cx="3452495" cy="643255"/>
+                          </a:xfrm>
+                          <a:prstGeom prst="rect">
+                            <a:avLst/>
+                          </a:prstGeom>
+                          <a:noFill/>
+                          <a:ln>
+                            <a:noFill/>
+                          </a:ln>
+                        </pic:spPr>
+                      </pic:pic>
+                    </a:graphicData>
+                  </a:graphic>
+                </wp:inline>
+              </w:drawing>
+            </w:r>
+          </w:p>
+        </w:tc>
+      </w:tr>
+      <w:tr>
+        <w:tblPrEx>
+          <w:tblBorders>
+            <w:top w:val="single" w:color="auto" w:sz="4" w:space="0"/>
+            <w:left w:val="single" w:color="auto" w:sz="4" w:space="0"/>
+            <w:bottom w:val="single" w:color="auto" w:sz="4" w:space="0"/>
+            <w:right w:val="single" w:color="auto" w:sz="4" w:space="0"/>
+            <w:insideH w:val="single" w:color="auto" w:sz="4" w:space="0"/>
+            <w:insideV w:val="single" w:color="auto" w:sz="4" w:space="0"/>
+          </w:tblBorders>
+          <w:tblCellMar>
+            <w:top w:w="0" w:type="dxa"/>
+            <w:left w:w="108" w:type="dxa"/>
+            <w:bottom w:w="0" w:type="dxa"/>
+            <w:right w:w="108" w:type="dxa"/>
+          </w:tblCellMar>
+        </w:tblPrEx>
+        <w:trPr>
+          <w:jc w:val="center"/>
+        </w:trPr>
+        <w:tc>
+          <w:tcPr>
+            <w:tcW w:w="9344" w:type="dxa"/>
+            <w:gridSpan w:val="2"/>
+            <w:vAlign w:val="center"/>
+          </w:tcPr>
+          <w:p>
+            <w:pPr>
+              <w:jc w:val="center"/>
+              <w:rPr>
+                <w:b/>
+              </w:rPr>
+            </w:pPr>
+            <w:r>
+              <w:rPr>
                 <w:rFonts w:hint="eastAsia"/>
                 <w:b/>
               </w:rPr>
+              <w:t>理想抽样</w:t>
+            </w:r>
+            <w:r>
+              <w:rPr>
+                <w:b/>
+              </w:rPr>
+              <w:t>示波器实测波形</w:t>
+            </w:r>
+            <w:r>
+              <w:rPr>
+                <w:rFonts w:hint="eastAsia"/>
+                <w:b/>
+              </w:rPr>
+              <w:t>图</w:t>
+            </w:r>
+          </w:p>
+        </w:tc>
+      </w:tr>
+      <w:tr>
+        <w:tblPrEx>
+          <w:tblBorders>
+            <w:top w:val="single" w:color="auto" w:sz="4" w:space="0"/>
+            <w:left w:val="single" w:color="auto" w:sz="4" w:space="0"/>
+            <w:bottom w:val="single" w:color="auto" w:sz="4" w:space="0"/>
+            <w:right w:val="single" w:color="auto" w:sz="4" w:space="0"/>
+            <w:insideH w:val="single" w:color="auto" w:sz="4" w:space="0"/>
+            <w:insideV w:val="single" w:color="auto" w:sz="4" w:space="0"/>
+          </w:tblBorders>
+          <w:tblCellMar>
+            <w:top w:w="0" w:type="dxa"/>
+            <w:left w:w="108" w:type="dxa"/>
+            <w:bottom w:w="0" w:type="dxa"/>
+            <w:right w:w="108" w:type="dxa"/>
+          </w:tblCellMar>
+        </w:tblPrEx>
+        <w:trPr>
+          <w:jc w:val="center"/>
+        </w:trPr>
+        <w:tc>
+          <w:tcPr>
+            <w:tcW w:w="1696" w:type="dxa"/>
+            <w:vAlign w:val="center"/>
+          </w:tcPr>
+          <w:p>
+            <w:pPr>
+              <w:jc w:val="center"/>
+              <w:rPr>
+                <w:b/>
+              </w:rPr>
+            </w:pPr>
+            <w:r>
+              <w:rPr>
+                <w:b/>
+              </w:rPr>
+              <w:t>原始信号</w:t>
+            </w:r>
+          </w:p>
+        </w:tc>
+        <w:tc>
+          <w:tcPr>
+            <w:tcW w:w="7648" w:type="dxa"/>
+            <w:vAlign w:val="center"/>
+          </w:tcPr>
+          <w:p>
+            <w:pPr>
+              <w:jc w:val="center"/>
+            </w:pPr>
+            <w:r>
+              <w:drawing>
+                <wp:inline distT="0" distB="0" distL="114300" distR="114300">
+                  <wp:extent cx="2814320" cy="764540"/>
+                  <wp:effectExtent l="0" t="0" r="5080" b="10160"/>
+                  <wp:docPr id="67" name="图片 42"/>
+                  <wp:cNvGraphicFramePr>
+                    <a:graphicFrameLocks xmlns:a="http://schemas.openxmlformats.org/drawingml/2006/main" noChangeAspect="1"/>
+                  </wp:cNvGraphicFramePr>
+                  <a:graphic xmlns:a="http://schemas.openxmlformats.org/drawingml/2006/main">
+                    <a:graphicData uri="http://schemas.openxmlformats.org/drawingml/2006/picture">
+                      <pic:pic xmlns:pic="http://schemas.openxmlformats.org/drawingml/2006/picture">
+                        <pic:nvPicPr>
+                          <pic:cNvPr id="67" name="图片 42"/>
+                          <pic:cNvPicPr>
+                            <a:picLocks noChangeAspect="1"/>
+                          </pic:cNvPicPr>
+                        </pic:nvPicPr>
+                        <pic:blipFill>
+                          <a:blip r:embed="rId54"/>
+                          <a:stretch>
+                            <a:fillRect/>
+                          </a:stretch>
+                        </pic:blipFill>
+                        <pic:spPr>
+                          <a:xfrm>
+                            <a:off x="0" y="0"/>
+                            <a:ext cx="2814320" cy="764540"/>
+                          </a:xfrm>
+                          <a:prstGeom prst="rect">
+                            <a:avLst/>
+                          </a:prstGeom>
+                          <a:noFill/>
+                          <a:ln>
+                            <a:noFill/>
+                          </a:ln>
+                        </pic:spPr>
+                      </pic:pic>
+                    </a:graphicData>
+                  </a:graphic>
+                </wp:inline>
+              </w:drawing>
+            </w:r>
+          </w:p>
+        </w:tc>
+      </w:tr>
+      <w:tr>
+        <w:tblPrEx>
+          <w:tblBorders>
+            <w:top w:val="single" w:color="auto" w:sz="4" w:space="0"/>
+            <w:left w:val="single" w:color="auto" w:sz="4" w:space="0"/>
+            <w:bottom w:val="single" w:color="auto" w:sz="4" w:space="0"/>
+            <w:right w:val="single" w:color="auto" w:sz="4" w:space="0"/>
+            <w:insideH w:val="single" w:color="auto" w:sz="4" w:space="0"/>
+            <w:insideV w:val="single" w:color="auto" w:sz="4" w:space="0"/>
+          </w:tblBorders>
+          <w:tblCellMar>
+            <w:top w:w="0" w:type="dxa"/>
+            <w:left w:w="108" w:type="dxa"/>
+            <w:bottom w:w="0" w:type="dxa"/>
+            <w:right w:w="108" w:type="dxa"/>
+          </w:tblCellMar>
+        </w:tblPrEx>
+        <w:trPr>
+          <w:jc w:val="center"/>
+        </w:trPr>
+        <w:tc>
+          <w:tcPr>
+            <w:tcW w:w="1696" w:type="dxa"/>
+            <w:vAlign w:val="center"/>
+          </w:tcPr>
+          <w:p>
+            <w:pPr>
+              <w:jc w:val="center"/>
+              <w:rPr>
+                <w:b/>
+              </w:rPr>
+            </w:pPr>
+            <w:r>
+              <w:rPr>
+                <w:rFonts w:hint="eastAsia"/>
+                <w:b/>
+              </w:rPr>
               <w:t>抽</w:t>
             </w:r>
             <w:r>
@@ -8198,6 +8959,49 @@
             <w:pPr>
               <w:jc w:val="center"/>
             </w:pPr>
+            <w:r>
+              <w:drawing>
+                <wp:inline distT="0" distB="0" distL="114300" distR="114300">
+                  <wp:extent cx="2605405" cy="627380"/>
+                  <wp:effectExtent l="0" t="0" r="635" b="12700"/>
+                  <wp:docPr id="68" name="图片 43"/>
+                  <wp:cNvGraphicFramePr>
+                    <a:graphicFrameLocks xmlns:a="http://schemas.openxmlformats.org/drawingml/2006/main" noChangeAspect="1"/>
+                  </wp:cNvGraphicFramePr>
+                  <a:graphic xmlns:a="http://schemas.openxmlformats.org/drawingml/2006/main">
+                    <a:graphicData uri="http://schemas.openxmlformats.org/drawingml/2006/picture">
+                      <pic:pic xmlns:pic="http://schemas.openxmlformats.org/drawingml/2006/picture">
+                        <pic:nvPicPr>
+                          <pic:cNvPr id="68" name="图片 43"/>
+                          <pic:cNvPicPr>
+                            <a:picLocks noChangeAspect="1"/>
+                          </pic:cNvPicPr>
+                        </pic:nvPicPr>
+                        <pic:blipFill>
+                          <a:blip r:embed="rId55"/>
+                          <a:stretch>
+                            <a:fillRect/>
+                          </a:stretch>
+                        </pic:blipFill>
+                        <pic:spPr>
+                          <a:xfrm>
+                            <a:off x="0" y="0"/>
+                            <a:ext cx="2605405" cy="627380"/>
+                          </a:xfrm>
+                          <a:prstGeom prst="rect">
+                            <a:avLst/>
+                          </a:prstGeom>
+                          <a:noFill/>
+                          <a:ln>
+                            <a:noFill/>
+                          </a:ln>
+                        </pic:spPr>
+                      </pic:pic>
+                    </a:graphicData>
+                  </a:graphic>
+                </wp:inline>
+              </w:drawing>
+            </w:r>
           </w:p>
         </w:tc>
       </w:tr>

</xml_diff>